<commit_message>
Added description for functions
In depth description is added.
Additional links to relevant libraries included
</commit_message>
<xml_diff>
--- a/libraries/UnoBlueTooth/UnoBlueTooth.docx
+++ b/libraries/UnoBlueTooth/UnoBlueTooth.docx
@@ -4,19 +4,49 @@
   <w:body>
     <w:p>
       <w:pPr>
-        <w:rPr>
-          <w:rFonts w:asciiTheme="majorHAnsi" w:eastAsiaTheme="majorEastAsia" w:hAnsiTheme="majorHAnsi" w:cstheme="majorBidi"/>
-          <w:color w:val="2F5496" w:themeColor="accent1" w:themeShade="BF"/>
-          <w:sz w:val="26"/>
-          <w:szCs w:val="26"/>
-        </w:rPr>
-      </w:pPr>
+        <w:pStyle w:val="Title"/>
+      </w:pPr>
+      <w:r>
+        <w:t>ARDUINO BLUETOOTH COMMUNICATION</w:t>
+      </w:r>
+    </w:p>
+    <w:p>
+      <w:pPr>
+        <w:pStyle w:val="Title"/>
+      </w:pPr>
+      <w:r>
+        <w:t>COMMS F</w:t>
+      </w:r>
+    </w:p>
+    <w:p/>
+    <w:p>
+      <w:pPr>
+        <w:pStyle w:val="Title"/>
+      </w:pPr>
+      <w:r>
+        <w:t>EXPLAINATION OF THE LIBRARY AND FUNCTIONS</w:t>
+      </w:r>
+      <w:bookmarkStart w:id="0" w:name="_GoBack"/>
+      <w:bookmarkEnd w:id="0"/>
+    </w:p>
+    <w:p/>
+    <w:p/>
+    <w:p>
       <w:r>
         <w:br w:type="page"/>
       </w:r>
     </w:p>
+    <w:p/>
     <w:sdt>
       <w:sdtPr>
+        <w:rPr>
+          <w:rFonts w:asciiTheme="minorHAnsi" w:eastAsiaTheme="minorHAnsi" w:hAnsiTheme="minorHAnsi" w:cstheme="minorBidi"/>
+          <w:b w:val="0"/>
+          <w:color w:val="auto"/>
+          <w:sz w:val="22"/>
+          <w:szCs w:val="22"/>
+          <w:lang w:val="en-AU"/>
+        </w:rPr>
         <w:id w:val="1922214175"/>
         <w:docPartObj>
           <w:docPartGallery w:val="Table of Contents"/>
@@ -25,13 +55,8 @@
       </w:sdtPr>
       <w:sdtEndPr>
         <w:rPr>
-          <w:rFonts w:asciiTheme="minorHAnsi" w:eastAsiaTheme="minorHAnsi" w:hAnsiTheme="minorHAnsi" w:cstheme="minorBidi"/>
           <w:bCs/>
           <w:noProof/>
-          <w:color w:val="auto"/>
-          <w:sz w:val="22"/>
-          <w:szCs w:val="22"/>
-          <w:lang w:val="en-AU"/>
         </w:rPr>
       </w:sdtEndPr>
       <w:sdtContent>
@@ -50,7 +75,9 @@
               <w:tab w:val="right" w:leader="dot" w:pos="9016"/>
             </w:tabs>
             <w:rPr>
+              <w:rFonts w:eastAsiaTheme="minorEastAsia"/>
               <w:noProof/>
+              <w:lang w:eastAsia="en-AU"/>
             </w:rPr>
           </w:pPr>
           <w:r>
@@ -77,7 +104,7 @@
             </w:rPr>
             <w:fldChar w:fldCharType="separate"/>
           </w:r>
-          <w:hyperlink w:anchor="_Toc526528771" w:history="1">
+          <w:hyperlink w:anchor="_Toc526535706" w:history="1">
             <w:r>
               <w:rPr>
                 <w:rStyle w:val="Hyperlink"/>
@@ -104,7 +131,7 @@
                 <w:noProof/>
                 <w:webHidden/>
               </w:rPr>
-              <w:instrText xml:space="preserve"> PAGEREF _Toc526528771 \h </w:instrText>
+              <w:instrText xml:space="preserve"> PAGEREF _Toc526535706 \h </w:instrText>
             </w:r>
             <w:r>
               <w:rPr>
@@ -147,13 +174,13 @@
               <w:lang w:eastAsia="en-AU"/>
             </w:rPr>
           </w:pPr>
-          <w:hyperlink w:anchor="_Toc526528772" w:history="1">
+          <w:hyperlink w:anchor="_Toc526535707" w:history="1">
             <w:r>
               <w:rPr>
                 <w:rStyle w:val="Hyperlink"/>
                 <w:noProof/>
               </w:rPr>
-              <w:t>UnoBlueTooth</w:t>
+              <w:t>UnoBlueTooth()</w:t>
             </w:r>
             <w:r>
               <w:rPr>
@@ -174,7 +201,7 @@
                 <w:noProof/>
                 <w:webHidden/>
               </w:rPr>
-              <w:instrText xml:space="preserve"> PAGEREF _Toc526528772 \h </w:instrText>
+              <w:instrText xml:space="preserve"> PAGEREF _Toc526535707 \h </w:instrText>
             </w:r>
             <w:r>
               <w:rPr>
@@ -217,13 +244,13 @@
               <w:lang w:eastAsia="en-AU"/>
             </w:rPr>
           </w:pPr>
-          <w:hyperlink w:anchor="_Toc526528773" w:history="1">
+          <w:hyperlink w:anchor="_Toc526535708" w:history="1">
             <w:r>
               <w:rPr>
                 <w:rStyle w:val="Hyperlink"/>
                 <w:noProof/>
               </w:rPr>
-              <w:t>begin</w:t>
+              <w:t>begin()</w:t>
             </w:r>
             <w:r>
               <w:rPr>
@@ -244,7 +271,7 @@
                 <w:noProof/>
                 <w:webHidden/>
               </w:rPr>
-              <w:instrText xml:space="preserve"> PAGEREF _Toc526528773 \h </w:instrText>
+              <w:instrText xml:space="preserve"> PAGEREF _Toc526535708 \h </w:instrText>
             </w:r>
             <w:r>
               <w:rPr>
@@ -287,13 +314,13 @@
               <w:lang w:eastAsia="en-AU"/>
             </w:rPr>
           </w:pPr>
-          <w:hyperlink w:anchor="_Toc526528774" w:history="1">
+          <w:hyperlink w:anchor="_Toc526535709" w:history="1">
             <w:r>
               <w:rPr>
                 <w:rStyle w:val="Hyperlink"/>
                 <w:noProof/>
               </w:rPr>
-              <w:t>connect</w:t>
+              <w:t>connect()</w:t>
             </w:r>
             <w:r>
               <w:rPr>
@@ -314,7 +341,7 @@
                 <w:noProof/>
                 <w:webHidden/>
               </w:rPr>
-              <w:instrText xml:space="preserve"> PAGEREF _Toc526528774 \h </w:instrText>
+              <w:instrText xml:space="preserve"> PAGEREF _Toc526535709 \h </w:instrText>
             </w:r>
             <w:r>
               <w:rPr>
@@ -352,10 +379,12 @@
               <w:tab w:val="right" w:leader="dot" w:pos="9016"/>
             </w:tabs>
             <w:rPr>
+              <w:rFonts w:eastAsiaTheme="minorEastAsia"/>
               <w:noProof/>
+              <w:lang w:eastAsia="en-AU"/>
             </w:rPr>
           </w:pPr>
-          <w:hyperlink w:anchor="_Toc526528775" w:history="1">
+          <w:hyperlink w:anchor="_Toc526535710" w:history="1">
             <w:r>
               <w:rPr>
                 <w:rStyle w:val="Hyperlink"/>
@@ -382,7 +411,7 @@
                 <w:noProof/>
                 <w:webHidden/>
               </w:rPr>
-              <w:instrText xml:space="preserve"> PAGEREF _Toc526528775 \h </w:instrText>
+              <w:instrText xml:space="preserve"> PAGEREF _Toc526535710 \h </w:instrText>
             </w:r>
             <w:r>
               <w:rPr>
@@ -425,13 +454,13 @@
               <w:lang w:eastAsia="en-AU"/>
             </w:rPr>
           </w:pPr>
-          <w:hyperlink w:anchor="_Toc526528776" w:history="1">
+          <w:hyperlink w:anchor="_Toc526535711" w:history="1">
             <w:r>
               <w:rPr>
                 <w:rStyle w:val="Hyperlink"/>
                 <w:noProof/>
               </w:rPr>
-              <w:t>senData</w:t>
+              <w:t>sendData()</w:t>
             </w:r>
             <w:r>
               <w:rPr>
@@ -452,7 +481,7 @@
                 <w:noProof/>
                 <w:webHidden/>
               </w:rPr>
-              <w:instrText xml:space="preserve"> PAGEREF _Toc526528776 \h </w:instrText>
+              <w:instrText xml:space="preserve"> PAGEREF _Toc526535711 \h </w:instrText>
             </w:r>
             <w:r>
               <w:rPr>
@@ -495,13 +524,13 @@
               <w:lang w:eastAsia="en-AU"/>
             </w:rPr>
           </w:pPr>
-          <w:hyperlink w:anchor="_Toc526528777" w:history="1">
+          <w:hyperlink w:anchor="_Toc526535712" w:history="1">
             <w:r>
               <w:rPr>
                 <w:rStyle w:val="Hyperlink"/>
                 <w:noProof/>
               </w:rPr>
-              <w:t>sendArray</w:t>
+              <w:t>sendArray()</w:t>
             </w:r>
             <w:r>
               <w:rPr>
@@ -522,7 +551,7 @@
                 <w:noProof/>
                 <w:webHidden/>
               </w:rPr>
-              <w:instrText xml:space="preserve"> PAGEREF _Toc526528777 \h </w:instrText>
+              <w:instrText xml:space="preserve"> PAGEREF _Toc526535712 \h </w:instrText>
             </w:r>
             <w:r>
               <w:rPr>
@@ -565,13 +594,13 @@
               <w:lang w:eastAsia="en-AU"/>
             </w:rPr>
           </w:pPr>
-          <w:hyperlink w:anchor="_Toc526528778" w:history="1">
+          <w:hyperlink w:anchor="_Toc526535713" w:history="1">
             <w:r>
               <w:rPr>
                 <w:rStyle w:val="Hyperlink"/>
                 <w:noProof/>
               </w:rPr>
-              <w:t>receiveData</w:t>
+              <w:t>receiveData()</w:t>
             </w:r>
             <w:r>
               <w:rPr>
@@ -592,75 +621,7 @@
                 <w:noProof/>
                 <w:webHidden/>
               </w:rPr>
-              <w:instrText xml:space="preserve"> PAGEREF _Toc526528778 \h </w:instrText>
-            </w:r>
-            <w:r>
-              <w:rPr>
-                <w:noProof/>
-                <w:webHidden/>
-              </w:rPr>
-            </w:r>
-            <w:r>
-              <w:rPr>
-                <w:noProof/>
-                <w:webHidden/>
-              </w:rPr>
-              <w:fldChar w:fldCharType="separate"/>
-            </w:r>
-            <w:r>
-              <w:rPr>
-                <w:noProof/>
-                <w:webHidden/>
-              </w:rPr>
-              <w:t>3</w:t>
-            </w:r>
-            <w:r>
-              <w:rPr>
-                <w:noProof/>
-                <w:webHidden/>
-              </w:rPr>
-              <w:fldChar w:fldCharType="end"/>
-            </w:r>
-          </w:hyperlink>
-        </w:p>
-        <w:p>
-          <w:pPr>
-            <w:pStyle w:val="TOC1"/>
-            <w:tabs>
-              <w:tab w:val="right" w:leader="dot" w:pos="9016"/>
-            </w:tabs>
-            <w:rPr>
-              <w:noProof/>
-            </w:rPr>
-          </w:pPr>
-          <w:hyperlink w:anchor="_Toc526528779" w:history="1">
-            <w:r>
-              <w:rPr>
-                <w:rStyle w:val="Hyperlink"/>
-                <w:noProof/>
-              </w:rPr>
-              <w:t>Settings and Status</w:t>
-            </w:r>
-            <w:r>
-              <w:rPr>
-                <w:noProof/>
-                <w:webHidden/>
-              </w:rPr>
-              <w:tab/>
-            </w:r>
-            <w:r>
-              <w:rPr>
-                <w:noProof/>
-                <w:webHidden/>
-              </w:rPr>
-              <w:fldChar w:fldCharType="begin"/>
-            </w:r>
-            <w:r>
-              <w:rPr>
-                <w:noProof/>
-                <w:webHidden/>
-              </w:rPr>
-              <w:instrText xml:space="preserve"> PAGEREF _Toc526528779 \h </w:instrText>
+              <w:instrText xml:space="preserve"> PAGEREF _Toc526535713 \h </w:instrText>
             </w:r>
             <w:r>
               <w:rPr>
@@ -703,13 +664,13 @@
               <w:lang w:eastAsia="en-AU"/>
             </w:rPr>
           </w:pPr>
-          <w:hyperlink w:anchor="_Toc526528780" w:history="1">
+          <w:hyperlink w:anchor="_Toc526535714" w:history="1">
             <w:r>
               <w:rPr>
                 <w:rStyle w:val="Hyperlink"/>
                 <w:noProof/>
               </w:rPr>
-              <w:t>changename</w:t>
+              <w:t>addMarker()</w:t>
             </w:r>
             <w:r>
               <w:rPr>
@@ -730,7 +691,7 @@
                 <w:noProof/>
                 <w:webHidden/>
               </w:rPr>
-              <w:instrText xml:space="preserve"> PAGEREF _Toc526528780 \h </w:instrText>
+              <w:instrText xml:space="preserve"> PAGEREF _Toc526535714 \h </w:instrText>
             </w:r>
             <w:r>
               <w:rPr>
@@ -750,7 +711,7 @@
                 <w:noProof/>
                 <w:webHidden/>
               </w:rPr>
-              <w:t>3</w:t>
+              <w:t>4</w:t>
             </w:r>
             <w:r>
               <w:rPr>
@@ -773,13 +734,13 @@
               <w:lang w:eastAsia="en-AU"/>
             </w:rPr>
           </w:pPr>
-          <w:hyperlink w:anchor="_Toc526528781" w:history="1">
+          <w:hyperlink w:anchor="_Toc526535715" w:history="1">
             <w:r>
               <w:rPr>
                 <w:rStyle w:val="Hyperlink"/>
                 <w:noProof/>
               </w:rPr>
-              <w:t>changeRole</w:t>
+              <w:t>removeMarker()</w:t>
             </w:r>
             <w:r>
               <w:rPr>
@@ -800,7 +761,7 @@
                 <w:noProof/>
                 <w:webHidden/>
               </w:rPr>
-              <w:instrText xml:space="preserve"> PAGEREF _Toc526528781 \h </w:instrText>
+              <w:instrText xml:space="preserve"> PAGEREF _Toc526535715 \h </w:instrText>
             </w:r>
             <w:r>
               <w:rPr>
@@ -820,7 +781,7 @@
                 <w:noProof/>
                 <w:webHidden/>
               </w:rPr>
-              <w:t>3</w:t>
+              <w:t>4</w:t>
             </w:r>
             <w:r>
               <w:rPr>
@@ -843,13 +804,13 @@
               <w:lang w:eastAsia="en-AU"/>
             </w:rPr>
           </w:pPr>
-          <w:hyperlink w:anchor="_Toc526528782" w:history="1">
+          <w:hyperlink w:anchor="_Toc526535716" w:history="1">
             <w:r>
               <w:rPr>
                 <w:rStyle w:val="Hyperlink"/>
                 <w:noProof/>
               </w:rPr>
-              <w:t>getConnectionStatus</w:t>
+              <w:t>Markers</w:t>
             </w:r>
             <w:r>
               <w:rPr>
@@ -870,7 +831,7 @@
                 <w:noProof/>
                 <w:webHidden/>
               </w:rPr>
-              <w:instrText xml:space="preserve"> PAGEREF _Toc526528782 \h </w:instrText>
+              <w:instrText xml:space="preserve"> PAGEREF _Toc526535716 \h </w:instrText>
             </w:r>
             <w:r>
               <w:rPr>
@@ -890,7 +851,7 @@
                 <w:noProof/>
                 <w:webHidden/>
               </w:rPr>
-              <w:t>3</w:t>
+              <w:t>4</w:t>
             </w:r>
             <w:r>
               <w:rPr>
@@ -908,16 +869,18 @@
               <w:tab w:val="right" w:leader="dot" w:pos="9016"/>
             </w:tabs>
             <w:rPr>
+              <w:rFonts w:eastAsiaTheme="minorEastAsia"/>
               <w:noProof/>
+              <w:lang w:eastAsia="en-AU"/>
             </w:rPr>
           </w:pPr>
-          <w:hyperlink w:anchor="_Toc526528783" w:history="1">
+          <w:hyperlink w:anchor="_Toc526535717" w:history="1">
             <w:r>
               <w:rPr>
                 <w:rStyle w:val="Hyperlink"/>
                 <w:noProof/>
               </w:rPr>
-              <w:t>Testing Functionality</w:t>
+              <w:t>Settings and Status</w:t>
             </w:r>
             <w:r>
               <w:rPr>
@@ -938,7 +901,7 @@
                 <w:noProof/>
                 <w:webHidden/>
               </w:rPr>
-              <w:instrText xml:space="preserve"> PAGEREF _Toc526528783 \h </w:instrText>
+              <w:instrText xml:space="preserve"> PAGEREF _Toc526535717 \h </w:instrText>
             </w:r>
             <w:r>
               <w:rPr>
@@ -958,7 +921,7 @@
                 <w:noProof/>
                 <w:webHidden/>
               </w:rPr>
-              <w:t>3</w:t>
+              <w:t>5</w:t>
             </w:r>
             <w:r>
               <w:rPr>
@@ -981,13 +944,13 @@
               <w:lang w:eastAsia="en-AU"/>
             </w:rPr>
           </w:pPr>
-          <w:hyperlink w:anchor="_Toc526528784" w:history="1">
+          <w:hyperlink w:anchor="_Toc526535718" w:history="1">
             <w:r>
               <w:rPr>
                 <w:rStyle w:val="Hyperlink"/>
                 <w:noProof/>
               </w:rPr>
-              <w:t>readFromSerialTobT</w:t>
+              <w:t>changeName()</w:t>
             </w:r>
             <w:r>
               <w:rPr>
@@ -1008,7 +971,7 @@
                 <w:noProof/>
                 <w:webHidden/>
               </w:rPr>
-              <w:instrText xml:space="preserve"> PAGEREF _Toc526528784 \h </w:instrText>
+              <w:instrText xml:space="preserve"> PAGEREF _Toc526535718 \h </w:instrText>
             </w:r>
             <w:r>
               <w:rPr>
@@ -1028,7 +991,7 @@
                 <w:noProof/>
                 <w:webHidden/>
               </w:rPr>
-              <w:t>3</w:t>
+              <w:t>5</w:t>
             </w:r>
             <w:r>
               <w:rPr>
@@ -1051,13 +1014,13 @@
               <w:lang w:eastAsia="en-AU"/>
             </w:rPr>
           </w:pPr>
-          <w:hyperlink w:anchor="_Toc526528785" w:history="1">
+          <w:hyperlink w:anchor="_Toc526535719" w:history="1">
             <w:r>
               <w:rPr>
                 <w:rStyle w:val="Hyperlink"/>
                 <w:noProof/>
               </w:rPr>
-              <w:t>readFromBlueTooth</w:t>
+              <w:t>changeRole()</w:t>
             </w:r>
             <w:r>
               <w:rPr>
@@ -1078,7 +1041,7 @@
                 <w:noProof/>
                 <w:webHidden/>
               </w:rPr>
-              <w:instrText xml:space="preserve"> PAGEREF _Toc526528785 \h </w:instrText>
+              <w:instrText xml:space="preserve"> PAGEREF _Toc526535719 \h </w:instrText>
             </w:r>
             <w:r>
               <w:rPr>
@@ -1098,7 +1061,7 @@
                 <w:noProof/>
                 <w:webHidden/>
               </w:rPr>
-              <w:t>3</w:t>
+              <w:t>5</w:t>
             </w:r>
             <w:r>
               <w:rPr>
@@ -1121,13 +1084,13 @@
               <w:lang w:eastAsia="en-AU"/>
             </w:rPr>
           </w:pPr>
-          <w:hyperlink w:anchor="_Toc526528786" w:history="1">
+          <w:hyperlink w:anchor="_Toc526535720" w:history="1">
             <w:r>
               <w:rPr>
                 <w:rStyle w:val="Hyperlink"/>
                 <w:noProof/>
               </w:rPr>
-              <w:t>readArray</w:t>
+              <w:t>getConnectionStatus()</w:t>
             </w:r>
             <w:r>
               <w:rPr>
@@ -1148,7 +1111,7 @@
                 <w:noProof/>
                 <w:webHidden/>
               </w:rPr>
-              <w:instrText xml:space="preserve"> PAGEREF _Toc526528786 \h </w:instrText>
+              <w:instrText xml:space="preserve"> PAGEREF _Toc526535720 \h </w:instrText>
             </w:r>
             <w:r>
               <w:rPr>
@@ -1168,7 +1131,7 @@
                 <w:noProof/>
                 <w:webHidden/>
               </w:rPr>
-              <w:t>3</w:t>
+              <w:t>5</w:t>
             </w:r>
             <w:r>
               <w:rPr>
@@ -1186,16 +1149,18 @@
               <w:tab w:val="right" w:leader="dot" w:pos="9016"/>
             </w:tabs>
             <w:rPr>
+              <w:rFonts w:eastAsiaTheme="minorEastAsia"/>
               <w:noProof/>
+              <w:lang w:eastAsia="en-AU"/>
             </w:rPr>
           </w:pPr>
-          <w:hyperlink w:anchor="_Toc526528787" w:history="1">
+          <w:hyperlink w:anchor="_Toc526535721" w:history="1">
             <w:r>
               <w:rPr>
                 <w:rStyle w:val="Hyperlink"/>
                 <w:noProof/>
               </w:rPr>
-              <w:t>Globals</w:t>
+              <w:t>Testing Functionality</w:t>
             </w:r>
             <w:r>
               <w:rPr>
@@ -1216,7 +1181,7 @@
                 <w:noProof/>
                 <w:webHidden/>
               </w:rPr>
-              <w:instrText xml:space="preserve"> PAGEREF _Toc526528787 \h </w:instrText>
+              <w:instrText xml:space="preserve"> PAGEREF _Toc526535721 \h </w:instrText>
             </w:r>
             <w:r>
               <w:rPr>
@@ -1236,7 +1201,7 @@
                 <w:noProof/>
                 <w:webHidden/>
               </w:rPr>
-              <w:t>4</w:t>
+              <w:t>5</w:t>
             </w:r>
             <w:r>
               <w:rPr>
@@ -1259,13 +1224,13 @@
               <w:lang w:eastAsia="en-AU"/>
             </w:rPr>
           </w:pPr>
-          <w:hyperlink w:anchor="_Toc526528788" w:history="1">
+          <w:hyperlink w:anchor="_Toc526535722" w:history="1">
             <w:r>
               <w:rPr>
                 <w:rStyle w:val="Hyperlink"/>
                 <w:noProof/>
               </w:rPr>
-              <w:t>AltSoftSerial BTSerial</w:t>
+              <w:t>readFromSerialTobT()</w:t>
             </w:r>
             <w:r>
               <w:rPr>
@@ -1286,7 +1251,7 @@
                 <w:noProof/>
                 <w:webHidden/>
               </w:rPr>
-              <w:instrText xml:space="preserve"> PAGEREF _Toc526528788 \h </w:instrText>
+              <w:instrText xml:space="preserve"> PAGEREF _Toc526535722 \h </w:instrText>
             </w:r>
             <w:r>
               <w:rPr>
@@ -1306,7 +1271,7 @@
                 <w:noProof/>
                 <w:webHidden/>
               </w:rPr>
-              <w:t>4</w:t>
+              <w:t>5</w:t>
             </w:r>
             <w:r>
               <w:rPr>
@@ -1329,13 +1294,13 @@
               <w:lang w:eastAsia="en-AU"/>
             </w:rPr>
           </w:pPr>
-          <w:hyperlink w:anchor="_Toc526528789" w:history="1">
+          <w:hyperlink w:anchor="_Toc526535723" w:history="1">
             <w:r>
               <w:rPr>
                 <w:rStyle w:val="Hyperlink"/>
                 <w:noProof/>
               </w:rPr>
-              <w:t>connectionStatusPin</w:t>
+              <w:t>readFromBlueTooth()</w:t>
             </w:r>
             <w:r>
               <w:rPr>
@@ -1356,7 +1321,7 @@
                 <w:noProof/>
                 <w:webHidden/>
               </w:rPr>
-              <w:instrText xml:space="preserve"> PAGEREF _Toc526528789 \h </w:instrText>
+              <w:instrText xml:space="preserve"> PAGEREF _Toc526535723 \h </w:instrText>
             </w:r>
             <w:r>
               <w:rPr>
@@ -1376,7 +1341,7 @@
                 <w:noProof/>
                 <w:webHidden/>
               </w:rPr>
-              <w:t>4</w:t>
+              <w:t>6</w:t>
             </w:r>
             <w:r>
               <w:rPr>
@@ -1399,13 +1364,13 @@
               <w:lang w:eastAsia="en-AU"/>
             </w:rPr>
           </w:pPr>
-          <w:hyperlink w:anchor="_Toc526528790" w:history="1">
+          <w:hyperlink w:anchor="_Toc526535724" w:history="1">
             <w:r>
               <w:rPr>
                 <w:rStyle w:val="Hyperlink"/>
                 <w:noProof/>
               </w:rPr>
-              <w:t>MegaMAC</w:t>
+              <w:t>readArray()</w:t>
             </w:r>
             <w:r>
               <w:rPr>
@@ -1426,7 +1391,7 @@
                 <w:noProof/>
                 <w:webHidden/>
               </w:rPr>
-              <w:instrText xml:space="preserve"> PAGEREF _Toc526528790 \h </w:instrText>
+              <w:instrText xml:space="preserve"> PAGEREF _Toc526535724 \h </w:instrText>
             </w:r>
             <w:r>
               <w:rPr>
@@ -1446,7 +1411,7 @@
                 <w:noProof/>
                 <w:webHidden/>
               </w:rPr>
-              <w:t>4</w:t>
+              <w:t>6</w:t>
             </w:r>
             <w:r>
               <w:rPr>
@@ -1464,16 +1429,18 @@
               <w:tab w:val="right" w:leader="dot" w:pos="9016"/>
             </w:tabs>
             <w:rPr>
+              <w:rFonts w:eastAsiaTheme="minorEastAsia"/>
               <w:noProof/>
+              <w:lang w:eastAsia="en-AU"/>
             </w:rPr>
           </w:pPr>
-          <w:hyperlink w:anchor="_Toc526528791" w:history="1">
+          <w:hyperlink w:anchor="_Toc526535725" w:history="1">
             <w:r>
               <w:rPr>
                 <w:rStyle w:val="Hyperlink"/>
                 <w:noProof/>
               </w:rPr>
-              <w:t>Security</w:t>
+              <w:t>Globals</w:t>
             </w:r>
             <w:r>
               <w:rPr>
@@ -1494,7 +1461,7 @@
                 <w:noProof/>
                 <w:webHidden/>
               </w:rPr>
-              <w:instrText xml:space="preserve"> PAGEREF _Toc526528791 \h </w:instrText>
+              <w:instrText xml:space="preserve"> PAGEREF _Toc526535725 \h </w:instrText>
             </w:r>
             <w:r>
               <w:rPr>
@@ -1514,7 +1481,7 @@
                 <w:noProof/>
                 <w:webHidden/>
               </w:rPr>
-              <w:t>4</w:t>
+              <w:t>6</w:t>
             </w:r>
             <w:r>
               <w:rPr>
@@ -1537,13 +1504,13 @@
               <w:lang w:eastAsia="en-AU"/>
             </w:rPr>
           </w:pPr>
-          <w:hyperlink w:anchor="_Toc526528792" w:history="1">
+          <w:hyperlink w:anchor="_Toc526535726" w:history="1">
             <w:r>
               <w:rPr>
                 <w:rStyle w:val="Hyperlink"/>
                 <w:noProof/>
               </w:rPr>
-              <w:t>encrypt</w:t>
+              <w:t>AltSoftSerial BTSerial</w:t>
             </w:r>
             <w:r>
               <w:rPr>
@@ -1564,7 +1531,7 @@
                 <w:noProof/>
                 <w:webHidden/>
               </w:rPr>
-              <w:instrText xml:space="preserve"> PAGEREF _Toc526528792 \h </w:instrText>
+              <w:instrText xml:space="preserve"> PAGEREF _Toc526535726 \h </w:instrText>
             </w:r>
             <w:r>
               <w:rPr>
@@ -1584,7 +1551,7 @@
                 <w:noProof/>
                 <w:webHidden/>
               </w:rPr>
-              <w:t>4</w:t>
+              <w:t>6</w:t>
             </w:r>
             <w:r>
               <w:rPr>
@@ -1607,13 +1574,13 @@
               <w:lang w:eastAsia="en-AU"/>
             </w:rPr>
           </w:pPr>
-          <w:hyperlink w:anchor="_Toc526528793" w:history="1">
+          <w:hyperlink w:anchor="_Toc526535727" w:history="1">
             <w:r>
               <w:rPr>
                 <w:rStyle w:val="Hyperlink"/>
                 <w:noProof/>
               </w:rPr>
-              <w:t>decrypt</w:t>
+              <w:t>connectionStatusPin</w:t>
             </w:r>
             <w:r>
               <w:rPr>
@@ -1634,7 +1601,7 @@
                 <w:noProof/>
                 <w:webHidden/>
               </w:rPr>
-              <w:instrText xml:space="preserve"> PAGEREF _Toc526528793 \h </w:instrText>
+              <w:instrText xml:space="preserve"> PAGEREF _Toc526535727 \h </w:instrText>
             </w:r>
             <w:r>
               <w:rPr>
@@ -1654,75 +1621,7 @@
                 <w:noProof/>
                 <w:webHidden/>
               </w:rPr>
-              <w:t>4</w:t>
-            </w:r>
-            <w:r>
-              <w:rPr>
-                <w:noProof/>
-                <w:webHidden/>
-              </w:rPr>
-              <w:fldChar w:fldCharType="end"/>
-            </w:r>
-          </w:hyperlink>
-        </w:p>
-        <w:p>
-          <w:pPr>
-            <w:pStyle w:val="TOC1"/>
-            <w:tabs>
-              <w:tab w:val="right" w:leader="dot" w:pos="9016"/>
-            </w:tabs>
-            <w:rPr>
-              <w:noProof/>
-            </w:rPr>
-          </w:pPr>
-          <w:hyperlink w:anchor="_Toc526528794" w:history="1">
-            <w:r>
-              <w:rPr>
-                <w:rStyle w:val="Hyperlink"/>
-                <w:noProof/>
-              </w:rPr>
-              <w:t>Data Manipulation for Transmission/Receiving</w:t>
-            </w:r>
-            <w:r>
-              <w:rPr>
-                <w:noProof/>
-                <w:webHidden/>
-              </w:rPr>
-              <w:tab/>
-            </w:r>
-            <w:r>
-              <w:rPr>
-                <w:noProof/>
-                <w:webHidden/>
-              </w:rPr>
-              <w:fldChar w:fldCharType="begin"/>
-            </w:r>
-            <w:r>
-              <w:rPr>
-                <w:noProof/>
-                <w:webHidden/>
-              </w:rPr>
-              <w:instrText xml:space="preserve"> PAGEREF _Toc526528794 \h </w:instrText>
-            </w:r>
-            <w:r>
-              <w:rPr>
-                <w:noProof/>
-                <w:webHidden/>
-              </w:rPr>
-            </w:r>
-            <w:r>
-              <w:rPr>
-                <w:noProof/>
-                <w:webHidden/>
-              </w:rPr>
-              <w:fldChar w:fldCharType="separate"/>
-            </w:r>
-            <w:r>
-              <w:rPr>
-                <w:noProof/>
-                <w:webHidden/>
-              </w:rPr>
-              <w:t>4</w:t>
+              <w:t>6</w:t>
             </w:r>
             <w:r>
               <w:rPr>
@@ -1745,13 +1644,13 @@
               <w:lang w:eastAsia="en-AU"/>
             </w:rPr>
           </w:pPr>
-          <w:hyperlink w:anchor="_Toc526528795" w:history="1">
+          <w:hyperlink w:anchor="_Toc526535728" w:history="1">
             <w:r>
               <w:rPr>
                 <w:rStyle w:val="Hyperlink"/>
                 <w:noProof/>
               </w:rPr>
-              <w:t>addMarker</w:t>
+              <w:t>MegaMAC</w:t>
             </w:r>
             <w:r>
               <w:rPr>
@@ -1772,7 +1671,7 @@
                 <w:noProof/>
                 <w:webHidden/>
               </w:rPr>
-              <w:instrText xml:space="preserve"> PAGEREF _Toc526528795 \h </w:instrText>
+              <w:instrText xml:space="preserve"> PAGEREF _Toc526535728 \h </w:instrText>
             </w:r>
             <w:r>
               <w:rPr>
@@ -1792,7 +1691,77 @@
                 <w:noProof/>
                 <w:webHidden/>
               </w:rPr>
-              <w:t>4</w:t>
+              <w:t>6</w:t>
+            </w:r>
+            <w:r>
+              <w:rPr>
+                <w:noProof/>
+                <w:webHidden/>
+              </w:rPr>
+              <w:fldChar w:fldCharType="end"/>
+            </w:r>
+          </w:hyperlink>
+        </w:p>
+        <w:p>
+          <w:pPr>
+            <w:pStyle w:val="TOC1"/>
+            <w:tabs>
+              <w:tab w:val="right" w:leader="dot" w:pos="9016"/>
+            </w:tabs>
+            <w:rPr>
+              <w:rFonts w:eastAsiaTheme="minorEastAsia"/>
+              <w:noProof/>
+              <w:lang w:eastAsia="en-AU"/>
+            </w:rPr>
+          </w:pPr>
+          <w:hyperlink w:anchor="_Toc526535729" w:history="1">
+            <w:r>
+              <w:rPr>
+                <w:rStyle w:val="Hyperlink"/>
+                <w:noProof/>
+              </w:rPr>
+              <w:t>Security</w:t>
+            </w:r>
+            <w:r>
+              <w:rPr>
+                <w:noProof/>
+                <w:webHidden/>
+              </w:rPr>
+              <w:tab/>
+            </w:r>
+            <w:r>
+              <w:rPr>
+                <w:noProof/>
+                <w:webHidden/>
+              </w:rPr>
+              <w:fldChar w:fldCharType="begin"/>
+            </w:r>
+            <w:r>
+              <w:rPr>
+                <w:noProof/>
+                <w:webHidden/>
+              </w:rPr>
+              <w:instrText xml:space="preserve"> PAGEREF _Toc526535729 \h </w:instrText>
+            </w:r>
+            <w:r>
+              <w:rPr>
+                <w:noProof/>
+                <w:webHidden/>
+              </w:rPr>
+            </w:r>
+            <w:r>
+              <w:rPr>
+                <w:noProof/>
+                <w:webHidden/>
+              </w:rPr>
+              <w:fldChar w:fldCharType="separate"/>
+            </w:r>
+            <w:r>
+              <w:rPr>
+                <w:noProof/>
+                <w:webHidden/>
+              </w:rPr>
+              <w:t>7</w:t>
             </w:r>
             <w:r>
               <w:rPr>
@@ -1815,13 +1784,13 @@
               <w:lang w:eastAsia="en-AU"/>
             </w:rPr>
           </w:pPr>
-          <w:hyperlink w:anchor="_Toc526528796" w:history="1">
+          <w:hyperlink w:anchor="_Toc526535730" w:history="1">
             <w:r>
               <w:rPr>
                 <w:rStyle w:val="Hyperlink"/>
                 <w:noProof/>
               </w:rPr>
-              <w:t>removeMarker</w:t>
+              <w:t>encrypt()</w:t>
             </w:r>
             <w:r>
               <w:rPr>
@@ -1842,7 +1811,7 @@
                 <w:noProof/>
                 <w:webHidden/>
               </w:rPr>
-              <w:instrText xml:space="preserve"> PAGEREF _Toc526528796 \h </w:instrText>
+              <w:instrText xml:space="preserve"> PAGEREF _Toc526535730 \h </w:instrText>
             </w:r>
             <w:r>
               <w:rPr>
@@ -1862,75 +1831,7 @@
                 <w:noProof/>
                 <w:webHidden/>
               </w:rPr>
-              <w:t>4</w:t>
-            </w:r>
-            <w:r>
-              <w:rPr>
-                <w:noProof/>
-                <w:webHidden/>
-              </w:rPr>
-              <w:fldChar w:fldCharType="end"/>
-            </w:r>
-          </w:hyperlink>
-        </w:p>
-        <w:p>
-          <w:pPr>
-            <w:pStyle w:val="TOC1"/>
-            <w:tabs>
-              <w:tab w:val="right" w:leader="dot" w:pos="9016"/>
-            </w:tabs>
-            <w:rPr>
-              <w:noProof/>
-            </w:rPr>
-          </w:pPr>
-          <w:hyperlink w:anchor="_Toc526528797" w:history="1">
-            <w:r>
-              <w:rPr>
-                <w:rStyle w:val="Hyperlink"/>
-                <w:noProof/>
-              </w:rPr>
-              <w:t>Error Detection/Correction</w:t>
-            </w:r>
-            <w:r>
-              <w:rPr>
-                <w:noProof/>
-                <w:webHidden/>
-              </w:rPr>
-              <w:tab/>
-            </w:r>
-            <w:r>
-              <w:rPr>
-                <w:noProof/>
-                <w:webHidden/>
-              </w:rPr>
-              <w:fldChar w:fldCharType="begin"/>
-            </w:r>
-            <w:r>
-              <w:rPr>
-                <w:noProof/>
-                <w:webHidden/>
-              </w:rPr>
-              <w:instrText xml:space="preserve"> PAGEREF _Toc526528797 \h </w:instrText>
-            </w:r>
-            <w:r>
-              <w:rPr>
-                <w:noProof/>
-                <w:webHidden/>
-              </w:rPr>
-            </w:r>
-            <w:r>
-              <w:rPr>
-                <w:noProof/>
-                <w:webHidden/>
-              </w:rPr>
-              <w:fldChar w:fldCharType="separate"/>
-            </w:r>
-            <w:r>
-              <w:rPr>
-                <w:noProof/>
-                <w:webHidden/>
-              </w:rPr>
-              <w:t>4</w:t>
+              <w:t>7</w:t>
             </w:r>
             <w:r>
               <w:rPr>
@@ -1953,13 +1854,13 @@
               <w:lang w:eastAsia="en-AU"/>
             </w:rPr>
           </w:pPr>
-          <w:hyperlink w:anchor="_Toc526528798" w:history="1">
+          <w:hyperlink w:anchor="_Toc526535731" w:history="1">
             <w:r>
               <w:rPr>
                 <w:rStyle w:val="Hyperlink"/>
                 <w:noProof/>
               </w:rPr>
-              <w:t>addCheckSum</w:t>
+              <w:t>decrypt()</w:t>
             </w:r>
             <w:r>
               <w:rPr>
@@ -1980,7 +1881,7 @@
                 <w:noProof/>
                 <w:webHidden/>
               </w:rPr>
-              <w:instrText xml:space="preserve"> PAGEREF _Toc526528798 \h </w:instrText>
+              <w:instrText xml:space="preserve"> PAGEREF _Toc526535731 \h </w:instrText>
             </w:r>
             <w:r>
               <w:rPr>
@@ -2000,7 +1901,77 @@
                 <w:noProof/>
                 <w:webHidden/>
               </w:rPr>
-              <w:t>4</w:t>
+              <w:t>7</w:t>
+            </w:r>
+            <w:r>
+              <w:rPr>
+                <w:noProof/>
+                <w:webHidden/>
+              </w:rPr>
+              <w:fldChar w:fldCharType="end"/>
+            </w:r>
+          </w:hyperlink>
+        </w:p>
+        <w:p>
+          <w:pPr>
+            <w:pStyle w:val="TOC1"/>
+            <w:tabs>
+              <w:tab w:val="right" w:leader="dot" w:pos="9016"/>
+            </w:tabs>
+            <w:rPr>
+              <w:rFonts w:eastAsiaTheme="minorEastAsia"/>
+              <w:noProof/>
+              <w:lang w:eastAsia="en-AU"/>
+            </w:rPr>
+          </w:pPr>
+          <w:hyperlink w:anchor="_Toc526535732" w:history="1">
+            <w:r>
+              <w:rPr>
+                <w:rStyle w:val="Hyperlink"/>
+                <w:noProof/>
+              </w:rPr>
+              <w:t>Detection/Correction</w:t>
+            </w:r>
+            <w:r>
+              <w:rPr>
+                <w:noProof/>
+                <w:webHidden/>
+              </w:rPr>
+              <w:tab/>
+            </w:r>
+            <w:r>
+              <w:rPr>
+                <w:noProof/>
+                <w:webHidden/>
+              </w:rPr>
+              <w:fldChar w:fldCharType="begin"/>
+            </w:r>
+            <w:r>
+              <w:rPr>
+                <w:noProof/>
+                <w:webHidden/>
+              </w:rPr>
+              <w:instrText xml:space="preserve"> PAGEREF _Toc526535732 \h </w:instrText>
+            </w:r>
+            <w:r>
+              <w:rPr>
+                <w:noProof/>
+                <w:webHidden/>
+              </w:rPr>
+            </w:r>
+            <w:r>
+              <w:rPr>
+                <w:noProof/>
+                <w:webHidden/>
+              </w:rPr>
+              <w:fldChar w:fldCharType="separate"/>
+            </w:r>
+            <w:r>
+              <w:rPr>
+                <w:noProof/>
+                <w:webHidden/>
+              </w:rPr>
+              <w:t>7</w:t>
             </w:r>
             <w:r>
               <w:rPr>
@@ -2023,13 +1994,13 @@
               <w:lang w:eastAsia="en-AU"/>
             </w:rPr>
           </w:pPr>
-          <w:hyperlink w:anchor="_Toc526528799" w:history="1">
+          <w:hyperlink w:anchor="_Toc526535733" w:history="1">
             <w:r>
               <w:rPr>
                 <w:rStyle w:val="Hyperlink"/>
                 <w:noProof/>
               </w:rPr>
-              <w:t>removeCheckSum</w:t>
+              <w:t>addCheckSum()</w:t>
             </w:r>
             <w:r>
               <w:rPr>
@@ -2050,7 +2021,7 @@
                 <w:noProof/>
                 <w:webHidden/>
               </w:rPr>
-              <w:instrText xml:space="preserve"> PAGEREF _Toc526528799 \h </w:instrText>
+              <w:instrText xml:space="preserve"> PAGEREF _Toc526535733 \h </w:instrText>
             </w:r>
             <w:r>
               <w:rPr>
@@ -2070,75 +2041,7 @@
                 <w:noProof/>
                 <w:webHidden/>
               </w:rPr>
-              <w:t>4</w:t>
-            </w:r>
-            <w:r>
-              <w:rPr>
-                <w:noProof/>
-                <w:webHidden/>
-              </w:rPr>
-              <w:fldChar w:fldCharType="end"/>
-            </w:r>
-          </w:hyperlink>
-        </w:p>
-        <w:p>
-          <w:pPr>
-            <w:pStyle w:val="TOC1"/>
-            <w:tabs>
-              <w:tab w:val="right" w:leader="dot" w:pos="9016"/>
-            </w:tabs>
-            <w:rPr>
-              <w:noProof/>
-            </w:rPr>
-          </w:pPr>
-          <w:hyperlink w:anchor="_Toc526528800" w:history="1">
-            <w:r>
-              <w:rPr>
-                <w:rStyle w:val="Hyperlink"/>
-                <w:noProof/>
-              </w:rPr>
-              <w:t>Other</w:t>
-            </w:r>
-            <w:r>
-              <w:rPr>
-                <w:noProof/>
-                <w:webHidden/>
-              </w:rPr>
-              <w:tab/>
-            </w:r>
-            <w:r>
-              <w:rPr>
-                <w:noProof/>
-                <w:webHidden/>
-              </w:rPr>
-              <w:fldChar w:fldCharType="begin"/>
-            </w:r>
-            <w:r>
-              <w:rPr>
-                <w:noProof/>
-                <w:webHidden/>
-              </w:rPr>
-              <w:instrText xml:space="preserve"> PAGEREF _Toc526528800 \h </w:instrText>
-            </w:r>
-            <w:r>
-              <w:rPr>
-                <w:noProof/>
-                <w:webHidden/>
-              </w:rPr>
-            </w:r>
-            <w:r>
-              <w:rPr>
-                <w:noProof/>
-                <w:webHidden/>
-              </w:rPr>
-              <w:fldChar w:fldCharType="separate"/>
-            </w:r>
-            <w:r>
-              <w:rPr>
-                <w:noProof/>
-                <w:webHidden/>
-              </w:rPr>
-              <w:t>4</w:t>
+              <w:t>7</w:t>
             </w:r>
             <w:r>
               <w:rPr>
@@ -2161,13 +2064,13 @@
               <w:lang w:eastAsia="en-AU"/>
             </w:rPr>
           </w:pPr>
-          <w:hyperlink w:anchor="_Toc526528801" w:history="1">
+          <w:hyperlink w:anchor="_Toc526535734" w:history="1">
             <w:r>
               <w:rPr>
                 <w:rStyle w:val="Hyperlink"/>
                 <w:noProof/>
               </w:rPr>
-              <w:t>doATCommands</w:t>
+              <w:t>removeCheckSum()</w:t>
             </w:r>
             <w:r>
               <w:rPr>
@@ -2188,7 +2091,7 @@
                 <w:noProof/>
                 <w:webHidden/>
               </w:rPr>
-              <w:instrText xml:space="preserve"> PAGEREF _Toc526528801 \h </w:instrText>
+              <w:instrText xml:space="preserve"> PAGEREF _Toc526535734 \h </w:instrText>
             </w:r>
             <w:r>
               <w:rPr>
@@ -2208,7 +2111,7 @@
                 <w:noProof/>
                 <w:webHidden/>
               </w:rPr>
-              <w:t>4</w:t>
+              <w:t>7</w:t>
             </w:r>
             <w:r>
               <w:rPr>
@@ -2231,13 +2134,13 @@
               <w:lang w:eastAsia="en-AU"/>
             </w:rPr>
           </w:pPr>
-          <w:hyperlink w:anchor="_Toc526528802" w:history="1">
+          <w:hyperlink w:anchor="_Toc526535735" w:history="1">
             <w:r>
               <w:rPr>
                 <w:rStyle w:val="Hyperlink"/>
                 <w:noProof/>
               </w:rPr>
-              <w:t>atResponse</w:t>
+              <w:t>readCheckSum()</w:t>
             </w:r>
             <w:r>
               <w:rPr>
@@ -2258,7 +2161,7 @@
                 <w:noProof/>
                 <w:webHidden/>
               </w:rPr>
-              <w:instrText xml:space="preserve"> PAGEREF _Toc526528802 \h </w:instrText>
+              <w:instrText xml:space="preserve"> PAGEREF _Toc526535735 \h </w:instrText>
             </w:r>
             <w:r>
               <w:rPr>
@@ -2278,7 +2181,217 @@
                 <w:noProof/>
                 <w:webHidden/>
               </w:rPr>
-              <w:t>4</w:t>
+              <w:t>7</w:t>
+            </w:r>
+            <w:r>
+              <w:rPr>
+                <w:noProof/>
+                <w:webHidden/>
+              </w:rPr>
+              <w:fldChar w:fldCharType="end"/>
+            </w:r>
+          </w:hyperlink>
+        </w:p>
+        <w:p>
+          <w:pPr>
+            <w:pStyle w:val="TOC1"/>
+            <w:tabs>
+              <w:tab w:val="right" w:leader="dot" w:pos="9016"/>
+            </w:tabs>
+            <w:rPr>
+              <w:rFonts w:eastAsiaTheme="minorEastAsia"/>
+              <w:noProof/>
+              <w:lang w:eastAsia="en-AU"/>
+            </w:rPr>
+          </w:pPr>
+          <w:hyperlink w:anchor="_Toc526535736" w:history="1">
+            <w:r>
+              <w:rPr>
+                <w:rStyle w:val="Hyperlink"/>
+                <w:noProof/>
+              </w:rPr>
+              <w:t>Other</w:t>
+            </w:r>
+            <w:r>
+              <w:rPr>
+                <w:noProof/>
+                <w:webHidden/>
+              </w:rPr>
+              <w:tab/>
+            </w:r>
+            <w:r>
+              <w:rPr>
+                <w:noProof/>
+                <w:webHidden/>
+              </w:rPr>
+              <w:fldChar w:fldCharType="begin"/>
+            </w:r>
+            <w:r>
+              <w:rPr>
+                <w:noProof/>
+                <w:webHidden/>
+              </w:rPr>
+              <w:instrText xml:space="preserve"> PAGEREF _Toc526535736 \h </w:instrText>
+            </w:r>
+            <w:r>
+              <w:rPr>
+                <w:noProof/>
+                <w:webHidden/>
+              </w:rPr>
+            </w:r>
+            <w:r>
+              <w:rPr>
+                <w:noProof/>
+                <w:webHidden/>
+              </w:rPr>
+              <w:fldChar w:fldCharType="separate"/>
+            </w:r>
+            <w:r>
+              <w:rPr>
+                <w:noProof/>
+                <w:webHidden/>
+              </w:rPr>
+              <w:t>7</w:t>
+            </w:r>
+            <w:r>
+              <w:rPr>
+                <w:noProof/>
+                <w:webHidden/>
+              </w:rPr>
+              <w:fldChar w:fldCharType="end"/>
+            </w:r>
+          </w:hyperlink>
+        </w:p>
+        <w:p>
+          <w:pPr>
+            <w:pStyle w:val="TOC2"/>
+            <w:tabs>
+              <w:tab w:val="right" w:leader="dot" w:pos="9016"/>
+            </w:tabs>
+            <w:rPr>
+              <w:rFonts w:eastAsiaTheme="minorEastAsia"/>
+              <w:noProof/>
+              <w:lang w:eastAsia="en-AU"/>
+            </w:rPr>
+          </w:pPr>
+          <w:hyperlink w:anchor="_Toc526535737" w:history="1">
+            <w:r>
+              <w:rPr>
+                <w:rStyle w:val="Hyperlink"/>
+                <w:noProof/>
+              </w:rPr>
+              <w:t>doATCommands()</w:t>
+            </w:r>
+            <w:r>
+              <w:rPr>
+                <w:noProof/>
+                <w:webHidden/>
+              </w:rPr>
+              <w:tab/>
+            </w:r>
+            <w:r>
+              <w:rPr>
+                <w:noProof/>
+                <w:webHidden/>
+              </w:rPr>
+              <w:fldChar w:fldCharType="begin"/>
+            </w:r>
+            <w:r>
+              <w:rPr>
+                <w:noProof/>
+                <w:webHidden/>
+              </w:rPr>
+              <w:instrText xml:space="preserve"> PAGEREF _Toc526535737 \h </w:instrText>
+            </w:r>
+            <w:r>
+              <w:rPr>
+                <w:noProof/>
+                <w:webHidden/>
+              </w:rPr>
+            </w:r>
+            <w:r>
+              <w:rPr>
+                <w:noProof/>
+                <w:webHidden/>
+              </w:rPr>
+              <w:fldChar w:fldCharType="separate"/>
+            </w:r>
+            <w:r>
+              <w:rPr>
+                <w:noProof/>
+                <w:webHidden/>
+              </w:rPr>
+              <w:t>7</w:t>
+            </w:r>
+            <w:r>
+              <w:rPr>
+                <w:noProof/>
+                <w:webHidden/>
+              </w:rPr>
+              <w:fldChar w:fldCharType="end"/>
+            </w:r>
+          </w:hyperlink>
+        </w:p>
+        <w:p>
+          <w:pPr>
+            <w:pStyle w:val="TOC2"/>
+            <w:tabs>
+              <w:tab w:val="right" w:leader="dot" w:pos="9016"/>
+            </w:tabs>
+            <w:rPr>
+              <w:rFonts w:eastAsiaTheme="minorEastAsia"/>
+              <w:noProof/>
+              <w:lang w:eastAsia="en-AU"/>
+            </w:rPr>
+          </w:pPr>
+          <w:hyperlink w:anchor="_Toc526535738" w:history="1">
+            <w:r>
+              <w:rPr>
+                <w:rStyle w:val="Hyperlink"/>
+                <w:noProof/>
+              </w:rPr>
+              <w:t>atResponse()</w:t>
+            </w:r>
+            <w:r>
+              <w:rPr>
+                <w:noProof/>
+                <w:webHidden/>
+              </w:rPr>
+              <w:tab/>
+            </w:r>
+            <w:r>
+              <w:rPr>
+                <w:noProof/>
+                <w:webHidden/>
+              </w:rPr>
+              <w:fldChar w:fldCharType="begin"/>
+            </w:r>
+            <w:r>
+              <w:rPr>
+                <w:noProof/>
+                <w:webHidden/>
+              </w:rPr>
+              <w:instrText xml:space="preserve"> PAGEREF _Toc526535738 \h </w:instrText>
+            </w:r>
+            <w:r>
+              <w:rPr>
+                <w:noProof/>
+                <w:webHidden/>
+              </w:rPr>
+            </w:r>
+            <w:r>
+              <w:rPr>
+                <w:noProof/>
+                <w:webHidden/>
+              </w:rPr>
+              <w:fldChar w:fldCharType="separate"/>
+            </w:r>
+            <w:r>
+              <w:rPr>
+                <w:noProof/>
+                <w:webHidden/>
+              </w:rPr>
+              <w:t>7</w:t>
             </w:r>
             <w:r>
               <w:rPr>
@@ -2296,6 +2409,7 @@
               <w:bCs/>
               <w:noProof/>
             </w:rPr>
+            <w:lastRenderedPageBreak/>
             <w:fldChar w:fldCharType="end"/>
           </w:r>
         </w:p>
@@ -2315,482 +2429,1786 @@
       <w:pPr>
         <w:pStyle w:val="Heading1"/>
       </w:pPr>
-      <w:bookmarkStart w:id="0" w:name="_Toc526528771"/>
+      <w:bookmarkStart w:id="1" w:name="_Toc526535706"/>
+      <w:r>
+        <w:t>Initialize</w:t>
+      </w:r>
+      <w:bookmarkEnd w:id="1"/>
+    </w:p>
+    <w:p>
+      <w:pPr>
+        <w:pStyle w:val="Heading2"/>
+      </w:pPr>
+      <w:bookmarkStart w:id="2" w:name="_Toc526535707"/>
+      <w:proofErr w:type="spellStart"/>
+      <w:proofErr w:type="gramStart"/>
+      <w:r>
+        <w:t>UnoBlueTooth</w:t>
+      </w:r>
+      <w:proofErr w:type="spellEnd"/>
+      <w:r>
+        <w:t>(</w:t>
+      </w:r>
+      <w:proofErr w:type="gramEnd"/>
+      <w:r>
+        <w:t>)</w:t>
+      </w:r>
+      <w:bookmarkEnd w:id="2"/>
+    </w:p>
+    <w:p>
+      <w:r>
+        <w:t>Constructor.</w:t>
+      </w:r>
+    </w:p>
+    <w:p>
+      <w:r>
+        <w:t xml:space="preserve">Here you can initialize some </w:t>
+      </w:r>
+      <w:r>
+        <w:t>variables,</w:t>
+      </w:r>
+      <w:r>
+        <w:t xml:space="preserve"> but it is better practice to do so in a custom begin</w:t>
+      </w:r>
+      <w:r>
+        <w:t>/</w:t>
+      </w:r>
+      <w:r>
+        <w:t>initialization</w:t>
+      </w:r>
+      <w:r>
+        <w:t xml:space="preserve"> method.</w:t>
+      </w:r>
+    </w:p>
+    <w:p>
+      <w:pPr>
+        <w:pStyle w:val="Heading2"/>
+      </w:pPr>
+      <w:bookmarkStart w:id="3" w:name="_Toc526535708"/>
+      <w:proofErr w:type="gramStart"/>
+      <w:r>
+        <w:t>begin</w:t>
+      </w:r>
+      <w:r>
+        <w:t>(</w:t>
+      </w:r>
+      <w:proofErr w:type="gramEnd"/>
+      <w:r>
+        <w:t>)</w:t>
+      </w:r>
+      <w:bookmarkEnd w:id="3"/>
+    </w:p>
+    <w:p>
+      <w:r>
+        <w:t>This function initializes the default aspects of the class.</w:t>
+      </w:r>
+    </w:p>
+    <w:p>
+      <w:r>
+        <w:t xml:space="preserve">This includes the ‘begin’ function being called for all the necessary serial ports, Serial and </w:t>
+      </w:r>
+      <w:proofErr w:type="spellStart"/>
+      <w:r>
+        <w:t>BTSerial</w:t>
+      </w:r>
+      <w:proofErr w:type="spellEnd"/>
+      <w:r>
+        <w:t xml:space="preserve"> (custom name for </w:t>
+      </w:r>
+      <w:proofErr w:type="spellStart"/>
+      <w:r>
+        <w:t>AltSoftSerial</w:t>
+      </w:r>
+      <w:proofErr w:type="spellEnd"/>
+      <w:r>
+        <w:t>) which are hardcoded to ports 8 and 9.</w:t>
+      </w:r>
+    </w:p>
+    <w:p>
+      <w:r>
+        <w:t xml:space="preserve">Here we also call </w:t>
+      </w:r>
+      <w:proofErr w:type="spellStart"/>
+      <w:r>
+        <w:t>doATCommandSetup</w:t>
+      </w:r>
+      <w:proofErr w:type="spellEnd"/>
+      <w:r>
+        <w:t xml:space="preserve"> to change the settings only available before the </w:t>
+      </w:r>
+      <w:proofErr w:type="spellStart"/>
+      <w:r>
+        <w:t>BlueTooth</w:t>
+      </w:r>
+      <w:proofErr w:type="spellEnd"/>
+      <w:r>
+        <w:t xml:space="preserve"> </w:t>
+      </w:r>
+      <w:r>
+        <w:t>is paired.</w:t>
+      </w:r>
+    </w:p>
+    <w:p>
+      <w:pPr>
+        <w:pStyle w:val="Heading2"/>
+      </w:pPr>
+      <w:bookmarkStart w:id="4" w:name="_Toc526535709"/>
+      <w:proofErr w:type="gramStart"/>
+      <w:r>
+        <w:t>connect</w:t>
+      </w:r>
+      <w:r>
+        <w:t>(</w:t>
+      </w:r>
+      <w:proofErr w:type="gramEnd"/>
+      <w:r>
+        <w:t>)</w:t>
+      </w:r>
+      <w:bookmarkEnd w:id="4"/>
+    </w:p>
+    <w:p>
+      <w:r>
+        <w:t xml:space="preserve">Perform AT command to connect to the </w:t>
+      </w:r>
+      <w:proofErr w:type="spellStart"/>
+      <w:r>
+        <w:t>Mega’s</w:t>
+      </w:r>
+      <w:proofErr w:type="spellEnd"/>
+      <w:r>
+        <w:t xml:space="preserve"> </w:t>
+      </w:r>
+      <w:proofErr w:type="spellStart"/>
+      <w:r>
+        <w:t>BlueTooth</w:t>
+      </w:r>
+      <w:proofErr w:type="spellEnd"/>
+      <w:r>
+        <w:t>, using the MAC address stored within the library.</w:t>
+      </w:r>
+    </w:p>
+    <w:p>
+      <w:pPr>
+        <w:pStyle w:val="Heading1"/>
+      </w:pPr>
+      <w:bookmarkStart w:id="5" w:name="_Toc526535710"/>
+      <w:r>
+        <w:t>Communication</w:t>
+      </w:r>
+      <w:bookmarkEnd w:id="5"/>
+    </w:p>
+    <w:p>
+      <w:pPr>
+        <w:pStyle w:val="Heading2"/>
+      </w:pPr>
+      <w:bookmarkStart w:id="6" w:name="_Toc526535711"/>
+      <w:proofErr w:type="spellStart"/>
+      <w:proofErr w:type="gramStart"/>
+      <w:r>
+        <w:t>sen</w:t>
+      </w:r>
+      <w:r>
+        <w:t>d</w:t>
+      </w:r>
+      <w:r>
+        <w:t>Data</w:t>
+      </w:r>
+      <w:proofErr w:type="spellEnd"/>
+      <w:r>
+        <w:t>(</w:t>
+      </w:r>
+      <w:proofErr w:type="gramEnd"/>
+      <w:r>
+        <w:t>)</w:t>
+      </w:r>
+      <w:bookmarkEnd w:id="6"/>
+    </w:p>
+    <w:p>
+      <w:r>
+        <w:t>This function handles sending a single String.</w:t>
+      </w:r>
+    </w:p>
+    <w:p>
+      <w:r>
+        <w:t>If the message is successfully sent – i.e. the Mega acknowledges receiving the message – this function returns true, else false.</w:t>
+      </w:r>
+    </w:p>
+    <w:p>
+      <w:r>
+        <w:t>The sending process should include functions and manipulation to the data in the given order:</w:t>
+      </w:r>
+    </w:p>
+    <w:p>
+      <w:pPr>
+        <w:pStyle w:val="ListParagraph"/>
+        <w:numPr>
+          <w:ilvl w:val="0"/>
+          <w:numId w:val="1"/>
+        </w:numPr>
+      </w:pPr>
+      <w:r>
+        <w:t>Adding marker</w:t>
+      </w:r>
+    </w:p>
+    <w:p>
+      <w:pPr>
+        <w:pStyle w:val="ListParagraph"/>
+        <w:numPr>
+          <w:ilvl w:val="0"/>
+          <w:numId w:val="1"/>
+        </w:numPr>
+      </w:pPr>
+      <w:r>
+        <w:t>Encrypting data</w:t>
+      </w:r>
+    </w:p>
+    <w:p>
+      <w:pPr>
+        <w:pStyle w:val="ListParagraph"/>
+        <w:numPr>
+          <w:ilvl w:val="0"/>
+          <w:numId w:val="1"/>
+        </w:numPr>
+      </w:pPr>
+      <w:r>
+        <w:t xml:space="preserve">Adding headers </w:t>
+      </w:r>
+    </w:p>
+    <w:p>
+      <w:pPr>
+        <w:pStyle w:val="ListParagraph"/>
+        <w:numPr>
+          <w:ilvl w:val="0"/>
+          <w:numId w:val="1"/>
+        </w:numPr>
+      </w:pPr>
+      <w:r>
+        <w:t>Adding checksum bits</w:t>
+      </w:r>
+    </w:p>
+    <w:p>
+      <w:pPr>
+        <w:pStyle w:val="ListParagraph"/>
+        <w:numPr>
+          <w:ilvl w:val="0"/>
+          <w:numId w:val="1"/>
+        </w:numPr>
+      </w:pPr>
+      <w:r>
+        <w:t>Transmit</w:t>
+      </w:r>
+    </w:p>
+    <w:p>
+      <w:pPr>
+        <w:pStyle w:val="Heading2"/>
+      </w:pPr>
+      <w:bookmarkStart w:id="7" w:name="_Toc526535712"/>
+      <w:proofErr w:type="spellStart"/>
+      <w:proofErr w:type="gramStart"/>
+      <w:r>
+        <w:t>sendArray</w:t>
+      </w:r>
+      <w:proofErr w:type="spellEnd"/>
+      <w:r>
+        <w:t>(</w:t>
+      </w:r>
+      <w:proofErr w:type="gramEnd"/>
+      <w:r>
+        <w:t>)</w:t>
+      </w:r>
+      <w:bookmarkEnd w:id="7"/>
+    </w:p>
+    <w:p>
+      <w:proofErr w:type="gramStart"/>
+      <w:r>
+        <w:t>Similar to</w:t>
+      </w:r>
+      <w:proofErr w:type="gramEnd"/>
+      <w:r>
+        <w:t xml:space="preserve"> </w:t>
+      </w:r>
+      <w:proofErr w:type="spellStart"/>
+      <w:r>
+        <w:t>sendData</w:t>
+      </w:r>
+      <w:proofErr w:type="spellEnd"/>
+      <w:r>
+        <w:t xml:space="preserve"> but instead is capable of processing multiple lines / array</w:t>
+      </w:r>
+      <w:r>
+        <w:t xml:space="preserve"> of Strings.</w:t>
+      </w:r>
+    </w:p>
+    <w:p>
+      <w:r>
+        <w:t>Depending on our discussion and agreement with the Uno web server backend team and the Mega drive base team, only one send function may be required to be implemented.</w:t>
+      </w:r>
+    </w:p>
+    <w:p/>
+    <w:p>
+      <w:pPr>
+        <w:pStyle w:val="Heading2"/>
+      </w:pPr>
+      <w:bookmarkStart w:id="8" w:name="_Toc526535713"/>
+      <w:proofErr w:type="spellStart"/>
+      <w:proofErr w:type="gramStart"/>
+      <w:r>
+        <w:t>receiveData</w:t>
+      </w:r>
+      <w:proofErr w:type="spellEnd"/>
+      <w:r>
+        <w:t>(</w:t>
+      </w:r>
+      <w:proofErr w:type="gramEnd"/>
+      <w:r>
+        <w:t>)</w:t>
+      </w:r>
+      <w:bookmarkEnd w:id="8"/>
+    </w:p>
+    <w:p>
+      <w:r>
+        <w:t xml:space="preserve">Handles reading from the buffer. It should be capable of identifying and omitting </w:t>
+      </w:r>
+      <w:r>
+        <w:t>random noise (use markers for this)</w:t>
+      </w:r>
+    </w:p>
+    <w:p>
       <w:r>
         <w:lastRenderedPageBreak/>
-        <w:t>Initialize</w:t>
-      </w:r>
-      <w:bookmarkEnd w:id="0"/>
+        <w:t>This function should be the inverse of the send functions, performing manipulation to the received message in the following order:</w:t>
+      </w:r>
+    </w:p>
+    <w:p>
+      <w:pPr>
+        <w:pStyle w:val="ListParagraph"/>
+        <w:numPr>
+          <w:ilvl w:val="0"/>
+          <w:numId w:val="2"/>
+        </w:numPr>
+      </w:pPr>
+      <w:r>
+        <w:t>Read checksum bit to confirm message is intact.</w:t>
+      </w:r>
+    </w:p>
+    <w:p>
+      <w:pPr>
+        <w:pStyle w:val="ListParagraph"/>
+        <w:numPr>
+          <w:ilvl w:val="0"/>
+          <w:numId w:val="2"/>
+        </w:numPr>
+      </w:pPr>
+      <w:r>
+        <w:t>Reading and extracting information from the headers then removing them.</w:t>
+      </w:r>
+    </w:p>
+    <w:p>
+      <w:pPr>
+        <w:pStyle w:val="ListParagraph"/>
+        <w:numPr>
+          <w:ilvl w:val="0"/>
+          <w:numId w:val="2"/>
+        </w:numPr>
+      </w:pPr>
+      <w:r>
+        <w:t>Decrypting the data</w:t>
+      </w:r>
+    </w:p>
+    <w:p>
+      <w:pPr>
+        <w:pStyle w:val="ListParagraph"/>
+        <w:numPr>
+          <w:ilvl w:val="0"/>
+          <w:numId w:val="2"/>
+        </w:numPr>
+      </w:pPr>
+      <w:r>
+        <w:t>Removing the markers</w:t>
+      </w:r>
+    </w:p>
+    <w:p>
+      <w:pPr>
+        <w:pStyle w:val="ListParagraph"/>
+        <w:numPr>
+          <w:ilvl w:val="0"/>
+          <w:numId w:val="2"/>
+        </w:numPr>
+      </w:pPr>
+      <w:r>
+        <w:t>Rebuilding structure if necessary</w:t>
+      </w:r>
+    </w:p>
+    <w:p>
+      <w:pPr>
+        <w:pStyle w:val="ListParagraph"/>
+        <w:numPr>
+          <w:ilvl w:val="0"/>
+          <w:numId w:val="2"/>
+        </w:numPr>
+      </w:pPr>
+      <w:r>
+        <w:t>Passing data to relevant code</w:t>
+      </w:r>
     </w:p>
     <w:p>
       <w:pPr>
         <w:pStyle w:val="Heading2"/>
       </w:pPr>
-      <w:bookmarkStart w:id="1" w:name="_Toc526528772"/>
+      <w:bookmarkStart w:id="9" w:name="_Toc526535714"/>
       <w:proofErr w:type="spellStart"/>
-      <w:r>
-        <w:t>UnoBlueTooth</w:t>
-      </w:r>
-      <w:bookmarkEnd w:id="1"/>
+      <w:proofErr w:type="gramStart"/>
+      <w:r>
+        <w:t>addMarker</w:t>
+      </w:r>
       <w:proofErr w:type="spellEnd"/>
-    </w:p>
-    <w:p>
-      <w:r>
-        <w:t>Constructor.</w:t>
-      </w:r>
-    </w:p>
-    <w:p>
-      <w:r>
-        <w:t xml:space="preserve">Here you can initialize some </w:t>
-      </w:r>
-      <w:r>
-        <w:t>variables,</w:t>
-      </w:r>
-      <w:r>
-        <w:t xml:space="preserve"> but it is better practice to do so in a custom begin</w:t>
-      </w:r>
-      <w:r>
-        <w:t>/</w:t>
-      </w:r>
-      <w:r>
-        <w:t>initialization</w:t>
-      </w:r>
-      <w:r>
-        <w:t xml:space="preserve"> method.</w:t>
-      </w:r>
+      <w:r>
+        <w:t>(</w:t>
+      </w:r>
+      <w:proofErr w:type="gramEnd"/>
+      <w:r>
+        <w:t>)</w:t>
+      </w:r>
+      <w:bookmarkEnd w:id="9"/>
     </w:p>
     <w:p>
       <w:pPr>
         <w:pStyle w:val="Heading2"/>
       </w:pPr>
-      <w:bookmarkStart w:id="2" w:name="_Toc526528773"/>
-      <w:r>
-        <w:t>begin</w:t>
-      </w:r>
-      <w:bookmarkEnd w:id="2"/>
-    </w:p>
-    <w:p>
-      <w:r>
-        <w:t>This function initializes the default aspects of the class.</w:t>
-      </w:r>
-    </w:p>
-    <w:p>
-      <w:r>
-        <w:t xml:space="preserve">This includes the ‘begin’ function being called for all the necessary serial ports, Serial and </w:t>
-      </w:r>
+      <w:bookmarkStart w:id="10" w:name="_Toc526535715"/>
       <w:proofErr w:type="spellStart"/>
-      <w:r>
-        <w:t>BTSerial</w:t>
+      <w:proofErr w:type="gramStart"/>
+      <w:r>
+        <w:t>removeMarker</w:t>
       </w:r>
       <w:proofErr w:type="spellEnd"/>
       <w:r>
-        <w:t xml:space="preserve"> (custom name for </w:t>
-      </w:r>
+        <w:t>(</w:t>
+      </w:r>
+      <w:proofErr w:type="gramEnd"/>
+      <w:r>
+        <w:t>)</w:t>
+      </w:r>
+      <w:bookmarkEnd w:id="10"/>
+    </w:p>
+    <w:p>
+      <w:pPr>
+        <w:pStyle w:val="Heading2"/>
+      </w:pPr>
+      <w:bookmarkStart w:id="11" w:name="_Toc526535716"/>
+      <w:r>
+        <w:t>Markers</w:t>
+      </w:r>
+      <w:bookmarkEnd w:id="11"/>
+    </w:p>
+    <w:p>
+      <w:r>
+        <w:t xml:space="preserve">This is where you use pre-defined symbols – e.g. @ # $ &gt; </w:t>
+      </w:r>
+      <w:proofErr w:type="gramStart"/>
+      <w:r>
+        <w:t>{ -</w:t>
+      </w:r>
+      <w:proofErr w:type="gramEnd"/>
+      <w:r>
+        <w:t xml:space="preserve"> to act as a mark/reference point for reading purposes.</w:t>
+      </w:r>
+      <w:r>
+        <w:t xml:space="preserve"> </w:t>
+      </w:r>
+    </w:p>
+    <w:p>
+      <w:r>
+        <w:t>Examples.</w:t>
+      </w:r>
+    </w:p>
+    <w:tbl>
+      <w:tblPr>
+        <w:tblStyle w:val="TableGrid"/>
+        <w:tblW w:w="0" w:type="auto"/>
+        <w:tblLook w:val="04A0" w:firstRow="1" w:lastRow="0" w:firstColumn="1" w:lastColumn="0" w:noHBand="0" w:noVBand="1"/>
+      </w:tblPr>
+      <w:tblGrid>
+        <w:gridCol w:w="3005"/>
+        <w:gridCol w:w="3005"/>
+      </w:tblGrid>
+      <w:tr>
+        <w:tc>
+          <w:tcPr>
+            <w:tcW w:w="3005" w:type="dxa"/>
+          </w:tcPr>
+          <w:p>
+            <w:pPr>
+              <w:rPr>
+                <w:b/>
+              </w:rPr>
+            </w:pPr>
+            <w:r>
+              <w:rPr>
+                <w:b/>
+              </w:rPr>
+              <w:t>Symbol</w:t>
+            </w:r>
+          </w:p>
+        </w:tc>
+        <w:tc>
+          <w:tcPr>
+            <w:tcW w:w="3005" w:type="dxa"/>
+          </w:tcPr>
+          <w:p>
+            <w:pPr>
+              <w:rPr>
+                <w:b/>
+              </w:rPr>
+            </w:pPr>
+            <w:r>
+              <w:rPr>
+                <w:b/>
+              </w:rPr>
+              <w:t>Purpose</w:t>
+            </w:r>
+          </w:p>
+        </w:tc>
+      </w:tr>
+      <w:tr>
+        <w:tc>
+          <w:tcPr>
+            <w:tcW w:w="3005" w:type="dxa"/>
+          </w:tcPr>
+          <w:p>
+            <w:r>
+              <w:t>&lt;</w:t>
+            </w:r>
+          </w:p>
+        </w:tc>
+        <w:tc>
+          <w:tcPr>
+            <w:tcW w:w="3005" w:type="dxa"/>
+          </w:tcPr>
+          <w:p>
+            <w:r>
+              <w:t>Start of message</w:t>
+            </w:r>
+          </w:p>
+        </w:tc>
+      </w:tr>
+      <w:tr>
+        <w:tc>
+          <w:tcPr>
+            <w:tcW w:w="3005" w:type="dxa"/>
+          </w:tcPr>
+          <w:p>
+            <w:r>
+              <w:t>&gt;</w:t>
+            </w:r>
+          </w:p>
+        </w:tc>
+        <w:tc>
+          <w:tcPr>
+            <w:tcW w:w="3005" w:type="dxa"/>
+          </w:tcPr>
+          <w:p>
+            <w:r>
+              <w:t>End of message</w:t>
+            </w:r>
+          </w:p>
+        </w:tc>
+      </w:tr>
+      <w:tr>
+        <w:tc>
+          <w:tcPr>
+            <w:tcW w:w="3005" w:type="dxa"/>
+          </w:tcPr>
+          <w:p>
+            <w:r>
+              <w:t>$</w:t>
+            </w:r>
+          </w:p>
+        </w:tc>
+        <w:tc>
+          <w:tcPr>
+            <w:tcW w:w="3005" w:type="dxa"/>
+          </w:tcPr>
+          <w:p>
+            <w:r>
+              <w:t>Start of line</w:t>
+            </w:r>
+          </w:p>
+        </w:tc>
+      </w:tr>
+      <w:tr>
+        <w:tc>
+          <w:tcPr>
+            <w:tcW w:w="3005" w:type="dxa"/>
+          </w:tcPr>
+          <w:p>
+            <w:r>
+              <w:t>%</w:t>
+            </w:r>
+          </w:p>
+        </w:tc>
+        <w:tc>
+          <w:tcPr>
+            <w:tcW w:w="3005" w:type="dxa"/>
+          </w:tcPr>
+          <w:p>
+            <w:r>
+              <w:t>End of line</w:t>
+            </w:r>
+          </w:p>
+        </w:tc>
+      </w:tr>
+    </w:tbl>
+    <w:p/>
+    <w:p>
+      <w:r>
+        <w:t>Initial message to be transmitted:</w:t>
+      </w:r>
+    </w:p>
+    <w:p>
+      <w:pPr>
+        <w:spacing w:after="0" w:line="240" w:lineRule="auto"/>
+      </w:pPr>
+      <w:r>
+        <w:t>0</w:t>
+      </w:r>
+      <w:r>
+        <w:tab/>
+        <w:t>Hello</w:t>
+      </w:r>
+    </w:p>
+    <w:p>
+      <w:pPr>
+        <w:spacing w:after="0" w:line="240" w:lineRule="auto"/>
+      </w:pPr>
+      <w:r>
+        <w:t>1</w:t>
+      </w:r>
+      <w:r>
+        <w:tab/>
+        <w:t>Blue: 1</w:t>
+      </w:r>
+    </w:p>
+    <w:p>
+      <w:pPr>
+        <w:spacing w:after="0" w:line="240" w:lineRule="auto"/>
+      </w:pPr>
+      <w:r>
+        <w:t>2</w:t>
+      </w:r>
+      <w:r>
+        <w:tab/>
+        <w:t>Red: 3</w:t>
+      </w:r>
+    </w:p>
+    <w:p>
+      <w:pPr>
+        <w:spacing w:after="0" w:line="240" w:lineRule="auto"/>
+      </w:pPr>
+      <w:r>
+        <w:t>3</w:t>
+      </w:r>
+      <w:r>
+        <w:tab/>
+        <w:t>Green: 2”</w:t>
+      </w:r>
+    </w:p>
+    <w:p>
+      <w:pPr>
+        <w:spacing w:after="0" w:line="240" w:lineRule="auto"/>
+      </w:pPr>
+    </w:p>
+    <w:p>
+      <w:pPr>
+        <w:spacing w:after="0" w:line="240" w:lineRule="auto"/>
+      </w:pPr>
+      <w:r>
+        <w:t>After adding markers:</w:t>
+      </w:r>
+    </w:p>
+    <w:p>
+      <w:pPr>
+        <w:spacing w:after="0" w:line="240" w:lineRule="auto"/>
+      </w:pPr>
+      <w:r>
+        <w:t>0</w:t>
+      </w:r>
+      <w:r>
+        <w:tab/>
+        <w:t>&lt;</w:t>
+      </w:r>
+      <w:r>
+        <w:t>$</w:t>
+      </w:r>
+      <w:r>
+        <w:t>Hello</w:t>
+      </w:r>
+      <w:r>
+        <w:t>%</w:t>
+      </w:r>
+    </w:p>
+    <w:p>
+      <w:pPr>
+        <w:spacing w:after="0" w:line="240" w:lineRule="auto"/>
+      </w:pPr>
+      <w:r>
+        <w:t>1</w:t>
+      </w:r>
+      <w:r>
+        <w:tab/>
+      </w:r>
+      <w:r>
+        <w:t>$</w:t>
+      </w:r>
+      <w:r>
+        <w:t>Blue: 1</w:t>
+      </w:r>
+      <w:r>
+        <w:t>%</w:t>
+      </w:r>
+    </w:p>
+    <w:p>
+      <w:pPr>
+        <w:spacing w:after="0" w:line="240" w:lineRule="auto"/>
+      </w:pPr>
+      <w:r>
+        <w:t>2</w:t>
+      </w:r>
+      <w:r>
+        <w:tab/>
+      </w:r>
+      <w:r>
+        <w:t>$</w:t>
+      </w:r>
+      <w:r>
+        <w:t>Red: 3</w:t>
+      </w:r>
+      <w:r>
+        <w:t>%</w:t>
+      </w:r>
+    </w:p>
+    <w:p>
+      <w:pPr>
+        <w:spacing w:after="0" w:line="240" w:lineRule="auto"/>
+      </w:pPr>
+      <w:r>
+        <w:t>3</w:t>
+      </w:r>
+      <w:r>
+        <w:tab/>
+      </w:r>
+      <w:r>
+        <w:t>$</w:t>
+      </w:r>
+      <w:r>
+        <w:t>Green: 2</w:t>
+      </w:r>
+      <w:r>
+        <w:t>%</w:t>
+      </w:r>
+      <w:r>
+        <w:t>&gt;</w:t>
+      </w:r>
+    </w:p>
+    <w:p>
+      <w:pPr>
+        <w:spacing w:after="0" w:line="240" w:lineRule="auto"/>
+      </w:pPr>
+    </w:p>
+    <w:p>
+      <w:pPr>
+        <w:spacing w:after="0" w:line="240" w:lineRule="auto"/>
+      </w:pPr>
+      <w:r>
+        <w:t>Converted to serial data (of type byte), it will have the</w:t>
+      </w:r>
+      <w:r>
+        <w:t xml:space="preserve"> equivalent structure</w:t>
+      </w:r>
+      <w:r>
+        <w:t>:</w:t>
+      </w:r>
+    </w:p>
+    <w:p>
+      <w:pPr>
+        <w:spacing w:after="0" w:line="240" w:lineRule="auto"/>
+      </w:pPr>
+      <w:r>
+        <w:t>&lt;$Hello%$Blue:1%$Red:3%$Green:2%&gt;</w:t>
+      </w:r>
+    </w:p>
+    <w:p>
+      <w:pPr>
+        <w:spacing w:after="0" w:line="240" w:lineRule="auto"/>
+      </w:pPr>
+    </w:p>
+    <w:p>
+      <w:pPr>
+        <w:spacing w:after="0" w:line="240" w:lineRule="auto"/>
+      </w:pPr>
+      <w:r>
+        <w:t xml:space="preserve">If there is leftover data from errors or the Bluetooth picks </w:t>
+      </w:r>
+      <w:r>
+        <w:t>up static, the message may look like:</w:t>
+      </w:r>
+    </w:p>
+    <w:p>
+      <w:pPr>
+        <w:spacing w:after="0" w:line="240" w:lineRule="auto"/>
+      </w:pPr>
+      <w:r>
+        <w:t>@@@@&lt;$Hello%11111$Blue:1%2222222$Red:3%333333$Green:2%&gt;!!!!!</w:t>
+      </w:r>
+    </w:p>
+    <w:p>
+      <w:pPr>
+        <w:spacing w:after="0" w:line="240" w:lineRule="auto"/>
+      </w:pPr>
+    </w:p>
+    <w:p>
+      <w:pPr>
+        <w:spacing w:after="0" w:line="240" w:lineRule="auto"/>
+      </w:pPr>
+      <w:r>
+        <w:t>Since you know the markers, you can ignore everything that is not in between the correct pair of markers. In this case, you are able to omit the @, 111, 222, 333</w:t>
+      </w:r>
+      <w:proofErr w:type="gramStart"/>
+      <w:r>
+        <w:t>, !!!</w:t>
+      </w:r>
+      <w:proofErr w:type="gramEnd"/>
+    </w:p>
+    <w:p>
+      <w:pPr>
+        <w:spacing w:after="0" w:line="240" w:lineRule="auto"/>
+      </w:pPr>
+    </w:p>
+    <w:p>
+      <w:pPr>
+        <w:spacing w:after="0" w:line="240" w:lineRule="auto"/>
+      </w:pPr>
+      <w:r>
+        <w:t>Difference between having vs not having markers</w:t>
+      </w:r>
+    </w:p>
+    <w:tbl>
+      <w:tblPr>
+        <w:tblStyle w:val="TableGrid"/>
+        <w:tblW w:w="0" w:type="auto"/>
+        <w:tblLook w:val="04A0" w:firstRow="1" w:lastRow="0" w:firstColumn="1" w:lastColumn="0" w:noHBand="0" w:noVBand="1"/>
+      </w:tblPr>
+      <w:tblGrid>
+        <w:gridCol w:w="3005"/>
+        <w:gridCol w:w="3005"/>
+      </w:tblGrid>
+      <w:tr>
+        <w:tc>
+          <w:tcPr>
+            <w:tcW w:w="3005" w:type="dxa"/>
+          </w:tcPr>
+          <w:p>
+            <w:pPr>
+              <w:rPr>
+                <w:b/>
+              </w:rPr>
+            </w:pPr>
+            <w:r>
+              <w:rPr>
+                <w:b/>
+              </w:rPr>
+              <w:t>Using marker</w:t>
+            </w:r>
+          </w:p>
+        </w:tc>
+        <w:tc>
+          <w:tcPr>
+            <w:tcW w:w="3005" w:type="dxa"/>
+          </w:tcPr>
+          <w:p>
+            <w:pPr>
+              <w:rPr>
+                <w:b/>
+              </w:rPr>
+            </w:pPr>
+            <w:r>
+              <w:rPr>
+                <w:b/>
+              </w:rPr>
+              <w:t>Not using marker</w:t>
+            </w:r>
+          </w:p>
+        </w:tc>
+      </w:tr>
+      <w:tr>
+        <w:tc>
+          <w:tcPr>
+            <w:tcW w:w="3005" w:type="dxa"/>
+          </w:tcPr>
+          <w:p>
+            <w:r>
+              <w:t>Hello</w:t>
+            </w:r>
+          </w:p>
+        </w:tc>
+        <w:tc>
+          <w:tcPr>
+            <w:tcW w:w="3005" w:type="dxa"/>
+          </w:tcPr>
+          <w:p>
+            <w:r>
+              <w:t>@@@@Hello111</w:t>
+            </w:r>
+          </w:p>
+        </w:tc>
+      </w:tr>
+      <w:tr>
+        <w:tc>
+          <w:tcPr>
+            <w:tcW w:w="3005" w:type="dxa"/>
+          </w:tcPr>
+          <w:p>
+            <w:r>
+              <w:t>Blue: 1</w:t>
+            </w:r>
+          </w:p>
+        </w:tc>
+        <w:tc>
+          <w:tcPr>
+            <w:tcW w:w="3005" w:type="dxa"/>
+          </w:tcPr>
+          <w:p>
+            <w:r>
+              <w:t>111Blue: 1222</w:t>
+            </w:r>
+          </w:p>
+        </w:tc>
+      </w:tr>
+      <w:tr>
+        <w:tc>
+          <w:tcPr>
+            <w:tcW w:w="3005" w:type="dxa"/>
+          </w:tcPr>
+          <w:p>
+            <w:r>
+              <w:lastRenderedPageBreak/>
+              <w:t>Red: 3</w:t>
+            </w:r>
+          </w:p>
+        </w:tc>
+        <w:tc>
+          <w:tcPr>
+            <w:tcW w:w="3005" w:type="dxa"/>
+          </w:tcPr>
+          <w:p>
+            <w:r>
+              <w:t>222Red: 333</w:t>
+            </w:r>
+          </w:p>
+        </w:tc>
+      </w:tr>
+      <w:tr>
+        <w:tc>
+          <w:tcPr>
+            <w:tcW w:w="3005" w:type="dxa"/>
+          </w:tcPr>
+          <w:p>
+            <w:r>
+              <w:t>Green: 2</w:t>
+            </w:r>
+          </w:p>
+        </w:tc>
+        <w:tc>
+          <w:tcPr>
+            <w:tcW w:w="3005" w:type="dxa"/>
+          </w:tcPr>
+          <w:p>
+            <w:r>
+              <w:t>333Green: 2!!!!!!</w:t>
+            </w:r>
+          </w:p>
+        </w:tc>
+      </w:tr>
+      <w:tr>
+        <w:tc>
+          <w:tcPr>
+            <w:tcW w:w="3005" w:type="dxa"/>
+          </w:tcPr>
+          <w:p/>
+        </w:tc>
+        <w:tc>
+          <w:tcPr>
+            <w:tcW w:w="3005" w:type="dxa"/>
+          </w:tcPr>
+          <w:p/>
+        </w:tc>
+      </w:tr>
+    </w:tbl>
+    <w:p>
+      <w:pPr>
+        <w:spacing w:after="0" w:line="240" w:lineRule="auto"/>
+      </w:pPr>
+    </w:p>
+    <w:p>
+      <w:pPr>
+        <w:spacing w:after="0" w:line="240" w:lineRule="auto"/>
+      </w:pPr>
+    </w:p>
+    <w:p>
+      <w:pPr>
+        <w:pStyle w:val="Heading1"/>
+      </w:pPr>
+      <w:bookmarkStart w:id="12" w:name="_Toc526535717"/>
+      <w:r>
+        <w:t>Settings and Status</w:t>
+      </w:r>
+      <w:bookmarkEnd w:id="12"/>
+    </w:p>
+    <w:p>
+      <w:pPr>
+        <w:pStyle w:val="Heading2"/>
+      </w:pPr>
+      <w:bookmarkStart w:id="13" w:name="_Toc526535718"/>
       <w:proofErr w:type="spellStart"/>
-      <w:r>
-        <w:t>AltSoftSerial</w:t>
+      <w:proofErr w:type="gramStart"/>
+      <w:r>
+        <w:t>change</w:t>
+      </w:r>
+      <w:r>
+        <w:t>N</w:t>
+      </w:r>
+      <w:r>
+        <w:t>ame</w:t>
       </w:r>
       <w:proofErr w:type="spellEnd"/>
       <w:r>
-        <w:t>) which are hardcoded to ports 8 and 9.</w:t>
-      </w:r>
-    </w:p>
-    <w:p>
-      <w:r>
-        <w:t xml:space="preserve">Here we also call </w:t>
+        <w:t>(</w:t>
+      </w:r>
+      <w:proofErr w:type="gramEnd"/>
+      <w:r>
+        <w:t>)</w:t>
+      </w:r>
+      <w:bookmarkEnd w:id="13"/>
+    </w:p>
+    <w:p>
+      <w:r>
+        <w:t xml:space="preserve">AT command to change the name of the Bluetooth module. Name is defined by </w:t>
+      </w:r>
+      <w:r>
+        <w:t>a String</w:t>
+      </w:r>
+      <w:r>
+        <w:t xml:space="preserve"> parameter passed to this function.</w:t>
+      </w:r>
+      <w:r>
+        <w:t xml:space="preserve"> Length limit of the name is ???? refer to datasheet on </w:t>
       </w:r>
       <w:proofErr w:type="spellStart"/>
       <w:r>
-        <w:t>doATCommandSetup</w:t>
+        <w:t>iLearn</w:t>
       </w:r>
       <w:proofErr w:type="spellEnd"/>
       <w:r>
-        <w:t xml:space="preserve"> to change the settings only available before the </w:t>
-      </w:r>
+        <w:t>.</w:t>
+      </w:r>
+    </w:p>
+    <w:p>
+      <w:pPr>
+        <w:pStyle w:val="Heading2"/>
+      </w:pPr>
+      <w:bookmarkStart w:id="14" w:name="_Toc526535719"/>
       <w:proofErr w:type="spellStart"/>
-      <w:r>
-        <w:t>BlueTooth</w:t>
+      <w:proofErr w:type="gramStart"/>
+      <w:r>
+        <w:t>changeRole</w:t>
       </w:r>
       <w:proofErr w:type="spellEnd"/>
       <w:r>
-        <w:t xml:space="preserve"> </w:t>
-      </w:r>
-      <w:r>
-        <w:t>is paired.</w:t>
+        <w:t>(</w:t>
+      </w:r>
+      <w:proofErr w:type="gramEnd"/>
+      <w:r>
+        <w:t>)</w:t>
+      </w:r>
+      <w:bookmarkEnd w:id="14"/>
+    </w:p>
+    <w:p>
+      <w:r>
+        <w:t>AT command to change the role of the Bluetooth module. Role is either master or slave, defining whether the module can perform certain AT commands which includes initiating connection/pairing.</w:t>
+      </w:r>
+    </w:p>
+    <w:p>
+      <w:r>
+        <w:t>Role is defined by the integer parameter. 1 = master. 0 = slave.</w:t>
       </w:r>
     </w:p>
     <w:p>
       <w:pPr>
         <w:pStyle w:val="Heading2"/>
       </w:pPr>
-      <w:bookmarkStart w:id="3" w:name="_Toc526528774"/>
-      <w:r>
-        <w:t>connect</w:t>
-      </w:r>
-      <w:bookmarkEnd w:id="3"/>
-    </w:p>
-    <w:p>
-      <w:r>
-        <w:t xml:space="preserve">Perform AT command to connect to the </w:t>
-      </w:r>
+      <w:bookmarkStart w:id="15" w:name="_Toc526535720"/>
       <w:proofErr w:type="spellStart"/>
-      <w:r>
-        <w:t>Mega’s</w:t>
+      <w:proofErr w:type="gramStart"/>
+      <w:r>
+        <w:t>getConnectionStatus</w:t>
       </w:r>
       <w:proofErr w:type="spellEnd"/>
       <w:r>
-        <w:t xml:space="preserve"> </w:t>
+        <w:t>(</w:t>
+      </w:r>
+      <w:proofErr w:type="gramEnd"/>
+      <w:r>
+        <w:t>)</w:t>
+      </w:r>
+      <w:bookmarkEnd w:id="15"/>
+    </w:p>
+    <w:p>
+      <w:r>
+        <w:t>Reads from the Digital pin ‘</w:t>
       </w:r>
       <w:proofErr w:type="spellStart"/>
       <w:r>
-        <w:t>BlueTooth</w:t>
+        <w:t>connectionStatusPin</w:t>
       </w:r>
       <w:proofErr w:type="spellEnd"/>
       <w:r>
-        <w:t>, using the MAC address stored within the library.</w:t>
+        <w:t>’.</w:t>
+      </w:r>
+    </w:p>
+    <w:p>
+      <w:r>
+        <w:t>Polls the pin multiple times over a short period</w:t>
+      </w:r>
+      <w:r>
+        <w:t>. If the output from this pin is HIGH for every polling, the Bluetooth is on. If the output is a mix of HIGH and LOW, then it is ‘blinking’ and not paired.</w:t>
+      </w:r>
+    </w:p>
+    <w:p/>
+    <w:p>
+      <w:r>
+        <w:t>Returns 1 if paired</w:t>
+      </w:r>
+    </w:p>
+    <w:p>
+      <w:r>
+        <w:t>Returns 0 if not paired.</w:t>
       </w:r>
     </w:p>
     <w:p>
       <w:pPr>
         <w:pStyle w:val="Heading1"/>
       </w:pPr>
-      <w:bookmarkStart w:id="4" w:name="_Toc526528775"/>
-      <w:r>
-        <w:t>Communication</w:t>
-      </w:r>
-      <w:bookmarkEnd w:id="4"/>
+      <w:bookmarkStart w:id="16" w:name="_Toc526535721"/>
+      <w:r>
+        <w:t>Testing Functionality</w:t>
+      </w:r>
+      <w:bookmarkEnd w:id="16"/>
+    </w:p>
+    <w:p>
+      <w:r>
+        <w:t xml:space="preserve">These functions are adaptations from the code provided on </w:t>
+      </w:r>
+      <w:proofErr w:type="spellStart"/>
+      <w:r>
+        <w:t>iLearn</w:t>
+      </w:r>
+      <w:proofErr w:type="spellEnd"/>
+      <w:r>
+        <w:t xml:space="preserve"> (by Rex).</w:t>
+      </w:r>
+      <w:r>
+        <w:t xml:space="preserve"> They are used to test the if other functions are working correctly, whether the data is correctly sent/received/processed.</w:t>
+      </w:r>
+    </w:p>
+    <w:p>
+      <w:r>
+        <w:t xml:space="preserve">The people working on sending and receiving data should </w:t>
+      </w:r>
+      <w:proofErr w:type="gramStart"/>
+      <w:r>
+        <w:t>take a look</w:t>
+      </w:r>
+      <w:proofErr w:type="gramEnd"/>
+      <w:r>
+        <w:t xml:space="preserve"> at this as a reference point for developing their methods.</w:t>
+      </w:r>
     </w:p>
     <w:p>
       <w:pPr>
         <w:pStyle w:val="Heading2"/>
       </w:pPr>
-      <w:bookmarkStart w:id="5" w:name="_Toc526528776"/>
+      <w:bookmarkStart w:id="17" w:name="_Toc526535722"/>
       <w:proofErr w:type="spellStart"/>
-      <w:r>
-        <w:t>sen</w:t>
-      </w:r>
-      <w:r>
-        <w:t>d</w:t>
-      </w:r>
-      <w:bookmarkStart w:id="6" w:name="_GoBack"/>
-      <w:bookmarkEnd w:id="6"/>
-      <w:r>
-        <w:t>Data</w:t>
-      </w:r>
-      <w:bookmarkEnd w:id="5"/>
+      <w:proofErr w:type="gramStart"/>
+      <w:r>
+        <w:t>readFromSerialTobT</w:t>
+      </w:r>
       <w:proofErr w:type="spellEnd"/>
+      <w:r>
+        <w:t>(</w:t>
+      </w:r>
+      <w:proofErr w:type="gramEnd"/>
+      <w:r>
+        <w:t>)</w:t>
+      </w:r>
+      <w:bookmarkEnd w:id="17"/>
+    </w:p>
+    <w:p>
+      <w:r>
+        <w:t xml:space="preserve">Checks if the serial monitor has anything in the buffer. </w:t>
+      </w:r>
+    </w:p>
+    <w:p>
+      <w:r>
+        <w:t>If the buffer contains anything, read from it one character at a time</w:t>
+      </w:r>
+      <w:r>
+        <w:t xml:space="preserve"> and store it into a variable.</w:t>
+      </w:r>
+    </w:p>
+    <w:p>
+      <w:r>
+        <w:t>Transmit the stored character, and then print it to the serial monitor/display for the user to see</w:t>
+      </w:r>
+    </w:p>
+    <w:p/>
+    <w:p>
+      <w:r>
+        <w:t>This method does not check for unintended data/</w:t>
+      </w:r>
+      <w:r>
+        <w:t>input and</w:t>
+      </w:r>
+      <w:r>
+        <w:t xml:space="preserve"> can contain random stuff from whatever errors may occur</w:t>
+      </w:r>
+      <w:r>
+        <w:t>, nor does it guarantee anything.</w:t>
+      </w:r>
+    </w:p>
+    <w:p>
+      <w:pPr>
+        <w:rPr>
+          <w:color w:val="FF0000"/>
+          <w:sz w:val="32"/>
+          <w:szCs w:val="32"/>
+        </w:rPr>
+      </w:pPr>
+      <w:r>
+        <w:rPr>
+          <w:color w:val="FF0000"/>
+          <w:sz w:val="32"/>
+          <w:szCs w:val="32"/>
+        </w:rPr>
+        <w:t>DO NOT ASSUME THAT THIS IS GOOD ENOUGH</w:t>
+      </w:r>
+      <w:r>
+        <w:rPr>
+          <w:color w:val="FF0000"/>
+          <w:sz w:val="32"/>
+          <w:szCs w:val="32"/>
+        </w:rPr>
+        <w:t xml:space="preserve"> TO USE</w:t>
+      </w:r>
+      <w:r>
+        <w:rPr>
+          <w:color w:val="FF0000"/>
+          <w:sz w:val="32"/>
+          <w:szCs w:val="32"/>
+        </w:rPr>
+        <w:t xml:space="preserve"> FOR FINAL SOLUTION</w:t>
+      </w:r>
+      <w:r>
+        <w:rPr>
+          <w:color w:val="FF0000"/>
+          <w:sz w:val="32"/>
+          <w:szCs w:val="32"/>
+        </w:rPr>
+        <w:t xml:space="preserve">. </w:t>
+      </w:r>
     </w:p>
     <w:p>
       <w:pPr>
         <w:pStyle w:val="Heading2"/>
       </w:pPr>
-      <w:bookmarkStart w:id="7" w:name="_Toc526528777"/>
+      <w:bookmarkStart w:id="18" w:name="_Toc526535723"/>
       <w:proofErr w:type="spellStart"/>
-      <w:r>
-        <w:t>sendArray</w:t>
-      </w:r>
-      <w:bookmarkEnd w:id="7"/>
+      <w:proofErr w:type="gramStart"/>
+      <w:r>
+        <w:lastRenderedPageBreak/>
+        <w:t>readFromBlueTooth</w:t>
+      </w:r>
       <w:proofErr w:type="spellEnd"/>
-    </w:p>
+      <w:r>
+        <w:t>(</w:t>
+      </w:r>
+      <w:proofErr w:type="gramEnd"/>
+      <w:r>
+        <w:t>)</w:t>
+      </w:r>
+      <w:bookmarkEnd w:id="18"/>
+    </w:p>
+    <w:p>
+      <w:r>
+        <w:t>Check the Bluetooth buffer for data. If there is anything, it will read it character by character and print it to the serial monitor/display for the user to see.</w:t>
+      </w:r>
+    </w:p>
+    <w:p>
+      <w:r>
+        <w:t>Like the above, it is only for testing purposes. It is not reliable. It does not guarantee anything.</w:t>
+      </w:r>
+    </w:p>
+    <w:p>
+      <w:pPr>
+        <w:rPr>
+          <w:color w:val="FF0000"/>
+          <w:sz w:val="32"/>
+          <w:szCs w:val="32"/>
+        </w:rPr>
+      </w:pPr>
+      <w:r>
+        <w:rPr>
+          <w:color w:val="FF0000"/>
+          <w:sz w:val="32"/>
+          <w:szCs w:val="32"/>
+        </w:rPr>
+        <w:t>DO NOT ASSUME THAT THIS IS GOOD ENOUGH</w:t>
+      </w:r>
+      <w:r>
+        <w:rPr>
+          <w:color w:val="FF0000"/>
+          <w:sz w:val="32"/>
+          <w:szCs w:val="32"/>
+        </w:rPr>
+        <w:t xml:space="preserve"> TO USE FOR FINAL SOLUTION</w:t>
+      </w:r>
+      <w:r>
+        <w:rPr>
+          <w:color w:val="FF0000"/>
+          <w:sz w:val="32"/>
+          <w:szCs w:val="32"/>
+        </w:rPr>
+        <w:t xml:space="preserve">. </w:t>
+      </w:r>
+    </w:p>
+    <w:p/>
     <w:p>
       <w:pPr>
         <w:pStyle w:val="Heading2"/>
       </w:pPr>
-      <w:bookmarkStart w:id="8" w:name="_Toc526528778"/>
+      <w:bookmarkStart w:id="19" w:name="_Toc526535724"/>
       <w:proofErr w:type="spellStart"/>
-      <w:r>
-        <w:t>receiveData</w:t>
-      </w:r>
-      <w:bookmarkEnd w:id="8"/>
+      <w:proofErr w:type="gramStart"/>
+      <w:r>
+        <w:t>readArray</w:t>
+      </w:r>
       <w:proofErr w:type="spellEnd"/>
+      <w:r>
+        <w:t>(</w:t>
+      </w:r>
+      <w:proofErr w:type="gramEnd"/>
+      <w:r>
+        <w:t>)</w:t>
+      </w:r>
+      <w:bookmarkEnd w:id="19"/>
+    </w:p>
+    <w:p>
+      <w:r>
+        <w:t>Reads an array and prints it line by line.</w:t>
+      </w:r>
+      <w:r>
+        <w:t xml:space="preserve"> Any elements will print out “empty”.</w:t>
+      </w:r>
+    </w:p>
+    <w:p>
+      <w:r>
+        <w:t xml:space="preserve">It requires 2 parameters, an array and the </w:t>
+      </w:r>
+      <w:r>
+        <w:t xml:space="preserve">size of the array. </w:t>
+      </w:r>
+    </w:p>
+    <w:p>
+      <w:r>
+        <w:t>This method was intended to test passing various types of data, including Strings, Arrays, Points, or other data structures.</w:t>
+      </w:r>
     </w:p>
     <w:p>
       <w:pPr>
         <w:pStyle w:val="Heading1"/>
       </w:pPr>
-      <w:bookmarkStart w:id="9" w:name="_Toc526528779"/>
-      <w:r>
-        <w:t>Settings and Status</w:t>
-      </w:r>
-      <w:bookmarkEnd w:id="9"/>
-    </w:p>
-    <w:p>
-      <w:pPr>
-        <w:pStyle w:val="Heading2"/>
-      </w:pPr>
-      <w:bookmarkStart w:id="10" w:name="_Toc526528780"/>
+      <w:bookmarkStart w:id="20" w:name="_Toc526535725"/>
       <w:proofErr w:type="spellStart"/>
       <w:r>
-        <w:t>changename</w:t>
-      </w:r>
-      <w:bookmarkEnd w:id="10"/>
-      <w:proofErr w:type="spellEnd"/>
-    </w:p>
-    <w:p>
-      <w:pPr>
-        <w:pStyle w:val="Heading2"/>
-      </w:pPr>
-      <w:bookmarkStart w:id="11" w:name="_Toc526528781"/>
-      <w:proofErr w:type="spellStart"/>
-      <w:r>
-        <w:t>changeRole</w:t>
-      </w:r>
-      <w:bookmarkEnd w:id="11"/>
-      <w:proofErr w:type="spellEnd"/>
-    </w:p>
-    <w:p>
-      <w:pPr>
-        <w:pStyle w:val="Heading2"/>
-      </w:pPr>
-      <w:bookmarkStart w:id="12" w:name="_Toc526528782"/>
-      <w:proofErr w:type="spellStart"/>
-      <w:r>
-        <w:t>getConnectionStatus</w:t>
-      </w:r>
-      <w:bookmarkEnd w:id="12"/>
-      <w:proofErr w:type="spellEnd"/>
-    </w:p>
-    <w:p>
-      <w:pPr>
-        <w:pStyle w:val="Heading1"/>
-      </w:pPr>
-      <w:bookmarkStart w:id="13" w:name="_Toc526528783"/>
-      <w:r>
-        <w:t>Testing Functionality</w:t>
-      </w:r>
-      <w:bookmarkEnd w:id="13"/>
-    </w:p>
-    <w:p>
-      <w:pPr>
-        <w:pStyle w:val="Heading2"/>
-      </w:pPr>
-      <w:bookmarkStart w:id="14" w:name="_Toc526528784"/>
-      <w:proofErr w:type="spellStart"/>
-      <w:r>
-        <w:t>readFromSerialTobT</w:t>
-      </w:r>
-      <w:bookmarkEnd w:id="14"/>
-      <w:proofErr w:type="spellEnd"/>
-    </w:p>
-    <w:p>
-      <w:pPr>
-        <w:pStyle w:val="Heading2"/>
-      </w:pPr>
-      <w:bookmarkStart w:id="15" w:name="_Toc526528785"/>
-      <w:proofErr w:type="spellStart"/>
-      <w:r>
-        <w:t>readFromBlueTooth</w:t>
-      </w:r>
-      <w:bookmarkEnd w:id="15"/>
-      <w:proofErr w:type="spellEnd"/>
-    </w:p>
-    <w:p>
-      <w:pPr>
-        <w:pStyle w:val="Heading2"/>
-      </w:pPr>
-      <w:bookmarkStart w:id="16" w:name="_Toc526528786"/>
-      <w:proofErr w:type="spellStart"/>
-      <w:r>
-        <w:t>readArray</w:t>
-      </w:r>
-      <w:bookmarkEnd w:id="16"/>
-      <w:proofErr w:type="spellEnd"/>
-    </w:p>
-    <w:p/>
-    <w:p>
-      <w:pPr>
-        <w:pStyle w:val="Heading1"/>
-      </w:pPr>
-      <w:bookmarkStart w:id="17" w:name="_Toc526528787"/>
-      <w:proofErr w:type="spellStart"/>
-      <w:r>
-        <w:lastRenderedPageBreak/>
         <w:t>Globals</w:t>
-      </w:r>
-      <w:bookmarkEnd w:id="17"/>
-      <w:proofErr w:type="spellEnd"/>
-    </w:p>
-    <w:p>
-      <w:pPr>
-        <w:pStyle w:val="Heading2"/>
-      </w:pPr>
-      <w:bookmarkStart w:id="18" w:name="_Toc526528788"/>
-      <w:proofErr w:type="spellStart"/>
-      <w:r>
-        <w:t>AltSoftSerial</w:t>
-      </w:r>
-      <w:proofErr w:type="spellEnd"/>
-      <w:r>
-        <w:t xml:space="preserve"> </w:t>
-      </w:r>
-      <w:proofErr w:type="spellStart"/>
-      <w:r>
-        <w:t>BTSerial</w:t>
-      </w:r>
-      <w:bookmarkEnd w:id="18"/>
-      <w:proofErr w:type="spellEnd"/>
-    </w:p>
-    <w:p>
-      <w:pPr>
-        <w:pStyle w:val="Heading2"/>
-      </w:pPr>
-      <w:bookmarkStart w:id="19" w:name="_Toc526528789"/>
-      <w:proofErr w:type="spellStart"/>
-      <w:r>
-        <w:t>connectionStatusPin</w:t>
-      </w:r>
-      <w:bookmarkEnd w:id="19"/>
-      <w:proofErr w:type="spellEnd"/>
-    </w:p>
-    <w:p>
-      <w:pPr>
-        <w:pStyle w:val="Heading2"/>
-      </w:pPr>
-      <w:bookmarkStart w:id="20" w:name="_Toc526528790"/>
-      <w:proofErr w:type="spellStart"/>
-      <w:r>
-        <w:t>MegaMAC</w:t>
       </w:r>
       <w:bookmarkEnd w:id="20"/>
       <w:proofErr w:type="spellEnd"/>
     </w:p>
     <w:p>
       <w:pPr>
+        <w:pStyle w:val="Heading2"/>
+      </w:pPr>
+      <w:bookmarkStart w:id="21" w:name="_Toc526535726"/>
+      <w:proofErr w:type="spellStart"/>
+      <w:r>
+        <w:t>AltSoftSerial</w:t>
+      </w:r>
+      <w:proofErr w:type="spellEnd"/>
+      <w:r>
+        <w:t xml:space="preserve"> </w:t>
+      </w:r>
+      <w:proofErr w:type="spellStart"/>
+      <w:r>
+        <w:t>BTSerial</w:t>
+      </w:r>
+      <w:bookmarkEnd w:id="21"/>
+      <w:proofErr w:type="spellEnd"/>
+    </w:p>
+    <w:p>
+      <w:r>
+        <w:t xml:space="preserve">An instance of the </w:t>
+      </w:r>
+      <w:proofErr w:type="spellStart"/>
+      <w:r>
+        <w:t>AltSoftSerial</w:t>
+      </w:r>
+      <w:proofErr w:type="spellEnd"/>
+      <w:r>
+        <w:t xml:space="preserve"> library, used for the Bluetooth module. It transmits </w:t>
+      </w:r>
+      <w:r>
+        <w:t>using</w:t>
+      </w:r>
+      <w:r>
+        <w:t xml:space="preserve"> the </w:t>
+      </w:r>
+      <w:r>
+        <w:t xml:space="preserve">Digital 8 </w:t>
+      </w:r>
+      <w:proofErr w:type="gramStart"/>
+      <w:r>
+        <w:t>pin, and</w:t>
+      </w:r>
+      <w:proofErr w:type="gramEnd"/>
+      <w:r>
+        <w:t xml:space="preserve"> receives on the Digital 9 pin</w:t>
+      </w:r>
+      <w:r>
+        <w:t>.</w:t>
+      </w:r>
+    </w:p>
+    <w:p>
+      <w:r>
+        <w:t xml:space="preserve">Refer to the </w:t>
+      </w:r>
+      <w:r>
+        <w:t>following links for more information</w:t>
+      </w:r>
+      <w:r>
+        <w:t>.</w:t>
+      </w:r>
+    </w:p>
+    <w:p>
+      <w:hyperlink r:id="rId8" w:history="1">
+        <w:r>
+          <w:rPr>
+            <w:rStyle w:val="Hyperlink"/>
+          </w:rPr>
+          <w:t>https://www.pjrc.com/teensy/td_libs_AltSoftSerial.html</w:t>
+        </w:r>
+      </w:hyperlink>
+    </w:p>
+    <w:p>
+      <w:hyperlink r:id="rId9" w:history="1">
+        <w:r>
+          <w:rPr>
+            <w:rStyle w:val="Hyperlink"/>
+          </w:rPr>
+          <w:t>https://github.com/PaulStoffregen/AltSoftSerial</w:t>
+        </w:r>
+      </w:hyperlink>
+    </w:p>
+    <w:p/>
+    <w:p>
+      <w:pPr>
+        <w:pStyle w:val="Heading2"/>
+      </w:pPr>
+      <w:bookmarkStart w:id="22" w:name="_Toc526535727"/>
+      <w:proofErr w:type="spellStart"/>
+      <w:r>
+        <w:t>connectionStatusPin</w:t>
+      </w:r>
+      <w:bookmarkEnd w:id="22"/>
+      <w:proofErr w:type="spellEnd"/>
+    </w:p>
+    <w:p>
+      <w:r>
+        <w:t>Global variable from which we read the voltage output from the BT module’s/HM-10’s STATE pin.</w:t>
+      </w:r>
+    </w:p>
+    <w:p>
+      <w:r>
+        <w:t>When the pin is HIGH (1), the Bluetooth module is paired with another device.</w:t>
+      </w:r>
+    </w:p>
+    <w:p>
+      <w:r>
+        <w:t xml:space="preserve">When the pin is alternating between </w:t>
+      </w:r>
+      <w:proofErr w:type="gramStart"/>
+      <w:r>
+        <w:t>HIGH(</w:t>
+      </w:r>
+      <w:proofErr w:type="gramEnd"/>
+      <w:r>
+        <w:t>1) and LOW (0) – BLINKING – the Bluetooth module is not paired.</w:t>
+      </w:r>
+    </w:p>
+    <w:p>
+      <w:pPr>
+        <w:pStyle w:val="Heading2"/>
+      </w:pPr>
+      <w:bookmarkStart w:id="23" w:name="_Toc526535728"/>
+      <w:proofErr w:type="spellStart"/>
+      <w:r>
+        <w:t>MegaMAC</w:t>
+      </w:r>
+      <w:bookmarkEnd w:id="23"/>
+      <w:proofErr w:type="spellEnd"/>
+    </w:p>
+    <w:p>
+      <w:r>
+        <w:t>MAC address of the Bluetooth module connected to the Arduino Mega.</w:t>
+      </w:r>
+    </w:p>
+    <w:p>
+      <w:pPr>
         <w:pStyle w:val="Heading1"/>
       </w:pPr>
-      <w:bookmarkStart w:id="21" w:name="_Toc526528791"/>
-      <w:r>
+      <w:bookmarkStart w:id="24" w:name="_Toc526535729"/>
+      <w:r>
+        <w:lastRenderedPageBreak/>
         <w:t>Security</w:t>
       </w:r>
-      <w:bookmarkEnd w:id="21"/>
+      <w:bookmarkEnd w:id="24"/>
     </w:p>
     <w:p>
       <w:pPr>
         <w:pStyle w:val="Heading2"/>
       </w:pPr>
-      <w:bookmarkStart w:id="22" w:name="_Toc526528792"/>
+      <w:bookmarkStart w:id="25" w:name="_Toc526535730"/>
+      <w:proofErr w:type="gramStart"/>
       <w:r>
         <w:t>e</w:t>
       </w:r>
       <w:r>
         <w:t>ncrypt</w:t>
       </w:r>
-      <w:bookmarkEnd w:id="22"/>
+      <w:r>
+        <w:t>(</w:t>
+      </w:r>
+      <w:proofErr w:type="gramEnd"/>
+      <w:r>
+        <w:t>)</w:t>
+      </w:r>
+      <w:bookmarkEnd w:id="25"/>
     </w:p>
     <w:p>
       <w:pPr>
         <w:pStyle w:val="Heading2"/>
       </w:pPr>
-      <w:bookmarkStart w:id="23" w:name="_Toc526528793"/>
+      <w:bookmarkStart w:id="26" w:name="_Toc526535731"/>
+      <w:proofErr w:type="gramStart"/>
       <w:r>
         <w:t>decryp</w:t>
       </w:r>
       <w:r>
         <w:t>t</w:t>
       </w:r>
-      <w:bookmarkEnd w:id="23"/>
+      <w:r>
+        <w:t>(</w:t>
+      </w:r>
+      <w:proofErr w:type="gramEnd"/>
+      <w:r>
+        <w:t>)</w:t>
+      </w:r>
+      <w:bookmarkEnd w:id="26"/>
     </w:p>
     <w:p>
       <w:pPr>
         <w:pStyle w:val="Heading1"/>
       </w:pPr>
-      <w:bookmarkStart w:id="24" w:name="_Toc526528794"/>
-      <w:r>
-        <w:t>Data Manipulation for Transmission/Receiving</w:t>
-      </w:r>
-      <w:bookmarkEnd w:id="24"/>
+      <w:bookmarkStart w:id="27" w:name="_Toc526535732"/>
+      <w:r>
+        <w:t>Detection/Correction</w:t>
+      </w:r>
+      <w:bookmarkEnd w:id="27"/>
     </w:p>
     <w:p>
       <w:pPr>
         <w:pStyle w:val="Heading2"/>
       </w:pPr>
-      <w:bookmarkStart w:id="25" w:name="_Toc526528795"/>
+      <w:bookmarkStart w:id="28" w:name="_Toc526535733"/>
       <w:proofErr w:type="spellStart"/>
-      <w:r>
-        <w:t>addMarker</w:t>
-      </w:r>
-      <w:bookmarkEnd w:id="25"/>
+      <w:proofErr w:type="gramStart"/>
+      <w:r>
+        <w:t>addCheckSum</w:t>
+      </w:r>
       <w:proofErr w:type="spellEnd"/>
+      <w:r>
+        <w:t>(</w:t>
+      </w:r>
+      <w:proofErr w:type="gramEnd"/>
+      <w:r>
+        <w:t>)</w:t>
+      </w:r>
+      <w:bookmarkEnd w:id="28"/>
+    </w:p>
+    <w:p>
+      <w:r>
+        <w:t>Adds additional information to every byte</w:t>
+      </w:r>
+      <w:r>
+        <w:t xml:space="preserve"> - checksum</w:t>
+      </w:r>
+      <w:r>
+        <w:t xml:space="preserve">. The additional information is relative to the byte so that the receiver </w:t>
+      </w:r>
+      <w:proofErr w:type="gramStart"/>
+      <w:r>
+        <w:t>is able to</w:t>
+      </w:r>
+      <w:proofErr w:type="gramEnd"/>
+      <w:r>
+        <w:t xml:space="preserve"> </w:t>
+      </w:r>
+      <w:r>
+        <w:t>compare the byte itself to the checksum, if the two do not match then the data has been compromised.</w:t>
+      </w:r>
+    </w:p>
+    <w:p>
+      <w:r>
+        <w:t xml:space="preserve">Example: </w:t>
+      </w:r>
+      <w:hyperlink r:id="rId10" w:history="1">
+        <w:r>
+          <w:rPr>
+            <w:rStyle w:val="Hyperlink"/>
+          </w:rPr>
+          <w:t>https://github.com/bakercp/CRC32</w:t>
+        </w:r>
+      </w:hyperlink>
     </w:p>
     <w:p>
       <w:pPr>
         <w:pStyle w:val="Heading2"/>
       </w:pPr>
-      <w:bookmarkStart w:id="26" w:name="_Toc526528796"/>
+      <w:bookmarkStart w:id="29" w:name="_Toc526535734"/>
       <w:proofErr w:type="spellStart"/>
-      <w:r>
-        <w:t>removeMarker</w:t>
-      </w:r>
-      <w:bookmarkEnd w:id="26"/>
+      <w:proofErr w:type="gramStart"/>
+      <w:r>
+        <w:t>removeCheckSum</w:t>
+      </w:r>
       <w:proofErr w:type="spellEnd"/>
-    </w:p>
+      <w:r>
+        <w:t>(</w:t>
+      </w:r>
+      <w:proofErr w:type="gramEnd"/>
+      <w:r>
+        <w:t>)</w:t>
+      </w:r>
+      <w:bookmarkEnd w:id="29"/>
+    </w:p>
+    <w:p/>
+    <w:p>
+      <w:pPr>
+        <w:pStyle w:val="Heading2"/>
+      </w:pPr>
+      <w:bookmarkStart w:id="30" w:name="_Toc526535735"/>
+      <w:proofErr w:type="spellStart"/>
+      <w:proofErr w:type="gramStart"/>
+      <w:r>
+        <w:t>readCheckSum</w:t>
+      </w:r>
+      <w:proofErr w:type="spellEnd"/>
+      <w:r>
+        <w:t>(</w:t>
+      </w:r>
+      <w:proofErr w:type="gramEnd"/>
+      <w:r>
+        <w:t>)</w:t>
+      </w:r>
+      <w:bookmarkEnd w:id="30"/>
+    </w:p>
+    <w:p/>
     <w:p>
       <w:pPr>
         <w:pStyle w:val="Heading1"/>
       </w:pPr>
-      <w:bookmarkStart w:id="27" w:name="_Toc526528797"/>
-      <w:r>
-        <w:t>Error Detection/Correction</w:t>
-      </w:r>
-      <w:bookmarkEnd w:id="27"/>
+      <w:bookmarkStart w:id="31" w:name="_Toc526535736"/>
+      <w:r>
+        <w:t>Other</w:t>
+      </w:r>
+      <w:bookmarkEnd w:id="31"/>
     </w:p>
     <w:p>
       <w:pPr>
         <w:pStyle w:val="Heading2"/>
       </w:pPr>
-      <w:bookmarkStart w:id="28" w:name="_Toc526528798"/>
+      <w:bookmarkStart w:id="32" w:name="_Toc526535737"/>
       <w:proofErr w:type="spellStart"/>
-      <w:r>
-        <w:t>addCheckSum</w:t>
-      </w:r>
-      <w:bookmarkEnd w:id="28"/>
+      <w:proofErr w:type="gramStart"/>
+      <w:r>
+        <w:t>doATCommands</w:t>
+      </w:r>
       <w:proofErr w:type="spellEnd"/>
+      <w:r>
+        <w:t>(</w:t>
+      </w:r>
+      <w:proofErr w:type="gramEnd"/>
+      <w:r>
+        <w:t>)</w:t>
+      </w:r>
+      <w:bookmarkEnd w:id="32"/>
     </w:p>
     <w:p>
       <w:pPr>
         <w:pStyle w:val="Heading2"/>
       </w:pPr>
-      <w:bookmarkStart w:id="29" w:name="_Toc526528799"/>
+      <w:bookmarkStart w:id="33" w:name="_Toc526535738"/>
       <w:proofErr w:type="spellStart"/>
-      <w:r>
-        <w:t>removeCheckSum</w:t>
-      </w:r>
-      <w:bookmarkEnd w:id="29"/>
+      <w:proofErr w:type="gramStart"/>
+      <w:r>
+        <w:t>atResponse</w:t>
+      </w:r>
       <w:proofErr w:type="spellEnd"/>
-    </w:p>
-    <w:p>
-      <w:pPr>
-        <w:pStyle w:val="Heading1"/>
-      </w:pPr>
-      <w:bookmarkStart w:id="30" w:name="_Toc526528800"/>
-      <w:r>
-        <w:t>Other</w:t>
-      </w:r>
-      <w:bookmarkEnd w:id="30"/>
-    </w:p>
-    <w:p>
-      <w:pPr>
-        <w:pStyle w:val="Heading2"/>
-      </w:pPr>
-      <w:bookmarkStart w:id="31" w:name="_Toc526528801"/>
-      <w:proofErr w:type="spellStart"/>
-      <w:r>
-        <w:t>doATCommands</w:t>
-      </w:r>
-      <w:bookmarkEnd w:id="31"/>
-      <w:proofErr w:type="spellEnd"/>
-    </w:p>
-    <w:p>
-      <w:pPr>
-        <w:pStyle w:val="Heading2"/>
-      </w:pPr>
-      <w:bookmarkStart w:id="32" w:name="_Toc526528802"/>
-      <w:proofErr w:type="spellStart"/>
-      <w:r>
-        <w:t>atResponse</w:t>
-      </w:r>
-      <w:bookmarkEnd w:id="32"/>
-      <w:proofErr w:type="spellEnd"/>
+      <w:r>
+        <w:t>(</w:t>
+      </w:r>
+      <w:proofErr w:type="gramEnd"/>
+      <w:r>
+        <w:t>)</w:t>
+      </w:r>
+      <w:bookmarkEnd w:id="33"/>
+    </w:p>
+    <w:p>
+      <w:r>
+        <w:t>Listens for a response</w:t>
+      </w:r>
+      <w:r>
+        <w:t xml:space="preserve"> on the serial monitor.</w:t>
+      </w:r>
+    </w:p>
+    <w:p>
+      <w:r>
+        <w:t>Read from the buffer, stores it into a single string.</w:t>
+      </w:r>
+    </w:p>
+    <w:p>
+      <w:r>
+        <w:t>Passes the final string back.</w:t>
+      </w:r>
     </w:p>
     <w:sectPr>
       <w:pgSz w:w="11906" w:h="16838"/>
@@ -2800,6 +4218,245 @@
     </w:sectPr>
   </w:body>
 </w:document>
+</file>
+
+<file path=word/endnotes.xml><?xml version="1.0" encoding="utf-8"?>
+<w:endnotes xmlns:wpc="http://schemas.microsoft.com/office/word/2010/wordprocessingCanvas" xmlns:cx="http://schemas.microsoft.com/office/drawing/2014/chartex" xmlns:cx1="http://schemas.microsoft.com/office/drawing/2015/9/8/chartex" xmlns:cx2="http://schemas.microsoft.com/office/drawing/2015/10/21/chartex" xmlns:cx3="http://schemas.microsoft.com/office/drawing/2016/5/9/chartex" xmlns:cx4="http://schemas.microsoft.com/office/drawing/2016/5/10/chartex" xmlns:cx5="http://schemas.microsoft.com/office/drawing/2016/5/11/chartex" xmlns:cx6="http://schemas.microsoft.com/office/drawing/2016/5/12/chartex" xmlns:cx7="http://schemas.microsoft.com/office/drawing/2016/5/13/chartex" xmlns:cx8="http://schemas.microsoft.com/office/drawing/2016/5/14/chartex" xmlns:mc="http://schemas.openxmlformats.org/markup-compatibility/2006" xmlns:aink="http://schemas.microsoft.com/office/drawing/2016/ink" xmlns:am3d="http://schemas.microsoft.com/office/drawing/2017/model3d" xmlns:o="urn:schemas-microsoft-com:office:office" xmlns:r="http://schemas.openxmlformats.org/officeDocument/2006/relationships" xmlns:m="http://schemas.openxmlformats.org/officeDocument/2006/math" xmlns:v="urn:schemas-microsoft-com:vml" xmlns:wp14="http://schemas.microsoft.com/office/word/2010/wordprocessingDrawing" xmlns:wp="http://schemas.openxmlformats.org/drawingml/2006/wordprocessingDrawing" xmlns:w10="urn:schemas-microsoft-com:office:word" xmlns:w="http://schemas.openxmlformats.org/wordprocessingml/2006/main" xmlns:w14="http://schemas.microsoft.com/office/word/2010/wordml" xmlns:w15="http://schemas.microsoft.com/office/word/2012/wordml" xmlns:w16cid="http://schemas.microsoft.com/office/word/2016/wordml/cid" xmlns:w16se="http://schemas.microsoft.com/office/word/2015/wordml/symex" xmlns:wpg="http://schemas.microsoft.com/office/word/2010/wordprocessingGroup" xmlns:wpi="http://schemas.microsoft.com/office/word/2010/wordprocessingInk" xmlns:wne="http://schemas.microsoft.com/office/word/2006/wordml" xmlns:wps="http://schemas.microsoft.com/office/word/2010/wordprocessingShape" mc:Ignorable="w14 w15 w16se w16cid wp14">
+  <w:endnote w:type="separator" w:id="-1">
+    <w:p>
+      <w:pPr>
+        <w:spacing w:after="0" w:line="240" w:lineRule="auto"/>
+      </w:pPr>
+      <w:r>
+        <w:separator/>
+      </w:r>
+    </w:p>
+  </w:endnote>
+  <w:endnote w:type="continuationSeparator" w:id="0">
+    <w:p>
+      <w:pPr>
+        <w:spacing w:after="0" w:line="240" w:lineRule="auto"/>
+      </w:pPr>
+      <w:r>
+        <w:continuationSeparator/>
+      </w:r>
+    </w:p>
+  </w:endnote>
+</w:endnotes>
+</file>
+
+<file path=word/footnotes.xml><?xml version="1.0" encoding="utf-8"?>
+<w:footnotes xmlns:wpc="http://schemas.microsoft.com/office/word/2010/wordprocessingCanvas" xmlns:cx="http://schemas.microsoft.com/office/drawing/2014/chartex" xmlns:cx1="http://schemas.microsoft.com/office/drawing/2015/9/8/chartex" xmlns:cx2="http://schemas.microsoft.com/office/drawing/2015/10/21/chartex" xmlns:cx3="http://schemas.microsoft.com/office/drawing/2016/5/9/chartex" xmlns:cx4="http://schemas.microsoft.com/office/drawing/2016/5/10/chartex" xmlns:cx5="http://schemas.microsoft.com/office/drawing/2016/5/11/chartex" xmlns:cx6="http://schemas.microsoft.com/office/drawing/2016/5/12/chartex" xmlns:cx7="http://schemas.microsoft.com/office/drawing/2016/5/13/chartex" xmlns:cx8="http://schemas.microsoft.com/office/drawing/2016/5/14/chartex" xmlns:mc="http://schemas.openxmlformats.org/markup-compatibility/2006" xmlns:aink="http://schemas.microsoft.com/office/drawing/2016/ink" xmlns:am3d="http://schemas.microsoft.com/office/drawing/2017/model3d" xmlns:o="urn:schemas-microsoft-com:office:office" xmlns:r="http://schemas.openxmlformats.org/officeDocument/2006/relationships" xmlns:m="http://schemas.openxmlformats.org/officeDocument/2006/math" xmlns:v="urn:schemas-microsoft-com:vml" xmlns:wp14="http://schemas.microsoft.com/office/word/2010/wordprocessingDrawing" xmlns:wp="http://schemas.openxmlformats.org/drawingml/2006/wordprocessingDrawing" xmlns:w10="urn:schemas-microsoft-com:office:word" xmlns:w="http://schemas.openxmlformats.org/wordprocessingml/2006/main" xmlns:w14="http://schemas.microsoft.com/office/word/2010/wordml" xmlns:w15="http://schemas.microsoft.com/office/word/2012/wordml" xmlns:w16cid="http://schemas.microsoft.com/office/word/2016/wordml/cid" xmlns:w16se="http://schemas.microsoft.com/office/word/2015/wordml/symex" xmlns:wpg="http://schemas.microsoft.com/office/word/2010/wordprocessingGroup" xmlns:wpi="http://schemas.microsoft.com/office/word/2010/wordprocessingInk" xmlns:wne="http://schemas.microsoft.com/office/word/2006/wordml" xmlns:wps="http://schemas.microsoft.com/office/word/2010/wordprocessingShape" mc:Ignorable="w14 w15 w16se w16cid wp14">
+  <w:footnote w:type="separator" w:id="-1">
+    <w:p>
+      <w:pPr>
+        <w:spacing w:after="0" w:line="240" w:lineRule="auto"/>
+      </w:pPr>
+      <w:r>
+        <w:separator/>
+      </w:r>
+    </w:p>
+  </w:footnote>
+  <w:footnote w:type="continuationSeparator" w:id="0">
+    <w:p>
+      <w:pPr>
+        <w:spacing w:after="0" w:line="240" w:lineRule="auto"/>
+      </w:pPr>
+      <w:r>
+        <w:continuationSeparator/>
+      </w:r>
+    </w:p>
+  </w:footnote>
+</w:footnotes>
+</file>
+
+<file path=word/numbering.xml><?xml version="1.0" encoding="utf-8"?>
+<w:numbering xmlns:wpc="http://schemas.microsoft.com/office/word/2010/wordprocessingCanvas" xmlns:cx="http://schemas.microsoft.com/office/drawing/2014/chartex" xmlns:cx1="http://schemas.microsoft.com/office/drawing/2015/9/8/chartex" xmlns:cx2="http://schemas.microsoft.com/office/drawing/2015/10/21/chartex" xmlns:cx3="http://schemas.microsoft.com/office/drawing/2016/5/9/chartex" xmlns:cx4="http://schemas.microsoft.com/office/drawing/2016/5/10/chartex" xmlns:cx5="http://schemas.microsoft.com/office/drawing/2016/5/11/chartex" xmlns:cx6="http://schemas.microsoft.com/office/drawing/2016/5/12/chartex" xmlns:cx7="http://schemas.microsoft.com/office/drawing/2016/5/13/chartex" xmlns:cx8="http://schemas.microsoft.com/office/drawing/2016/5/14/chartex" xmlns:mc="http://schemas.openxmlformats.org/markup-compatibility/2006" xmlns:aink="http://schemas.microsoft.com/office/drawing/2016/ink" xmlns:am3d="http://schemas.microsoft.com/office/drawing/2017/model3d" xmlns:o="urn:schemas-microsoft-com:office:office" xmlns:r="http://schemas.openxmlformats.org/officeDocument/2006/relationships" xmlns:m="http://schemas.openxmlformats.org/officeDocument/2006/math" xmlns:v="urn:schemas-microsoft-com:vml" xmlns:wp14="http://schemas.microsoft.com/office/word/2010/wordprocessingDrawing" xmlns:wp="http://schemas.openxmlformats.org/drawingml/2006/wordprocessingDrawing" xmlns:w10="urn:schemas-microsoft-com:office:word" xmlns:w="http://schemas.openxmlformats.org/wordprocessingml/2006/main" xmlns:w14="http://schemas.microsoft.com/office/word/2010/wordml" xmlns:w15="http://schemas.microsoft.com/office/word/2012/wordml" xmlns:w16cid="http://schemas.microsoft.com/office/word/2016/wordml/cid" xmlns:w16se="http://schemas.microsoft.com/office/word/2015/wordml/symex" xmlns:wpg="http://schemas.microsoft.com/office/word/2010/wordprocessingGroup" xmlns:wpi="http://schemas.microsoft.com/office/word/2010/wordprocessingInk" xmlns:wne="http://schemas.microsoft.com/office/word/2006/wordml" xmlns:wps="http://schemas.microsoft.com/office/word/2010/wordprocessingShape" mc:Ignorable="w14 w15 w16se w16cid wp14">
+  <w:abstractNum w:abstractNumId="0" w15:restartNumberingAfterBreak="0">
+    <w:nsid w:val="516F67E3"/>
+    <w:multiLevelType w:val="hybridMultilevel"/>
+    <w:tmpl w:val="02C803A2"/>
+    <w:lvl w:ilvl="0" w:tplc="0C09000F">
+      <w:start w:val="1"/>
+      <w:numFmt w:val="decimal"/>
+      <w:lvlText w:val="%1."/>
+      <w:lvlJc w:val="left"/>
+      <w:pPr>
+        <w:ind w:left="720" w:hanging="360"/>
+      </w:pPr>
+      <w:rPr>
+        <w:rFonts w:hint="default"/>
+      </w:rPr>
+    </w:lvl>
+    <w:lvl w:ilvl="1" w:tplc="0C090019" w:tentative="1">
+      <w:start w:val="1"/>
+      <w:numFmt w:val="lowerLetter"/>
+      <w:lvlText w:val="%2."/>
+      <w:lvlJc w:val="left"/>
+      <w:pPr>
+        <w:ind w:left="1440" w:hanging="360"/>
+      </w:pPr>
+    </w:lvl>
+    <w:lvl w:ilvl="2" w:tplc="0C09001B" w:tentative="1">
+      <w:start w:val="1"/>
+      <w:numFmt w:val="lowerRoman"/>
+      <w:lvlText w:val="%3."/>
+      <w:lvlJc w:val="right"/>
+      <w:pPr>
+        <w:ind w:left="2160" w:hanging="180"/>
+      </w:pPr>
+    </w:lvl>
+    <w:lvl w:ilvl="3" w:tplc="0C09000F" w:tentative="1">
+      <w:start w:val="1"/>
+      <w:numFmt w:val="decimal"/>
+      <w:lvlText w:val="%4."/>
+      <w:lvlJc w:val="left"/>
+      <w:pPr>
+        <w:ind w:left="2880" w:hanging="360"/>
+      </w:pPr>
+    </w:lvl>
+    <w:lvl w:ilvl="4" w:tplc="0C090019" w:tentative="1">
+      <w:start w:val="1"/>
+      <w:numFmt w:val="lowerLetter"/>
+      <w:lvlText w:val="%5."/>
+      <w:lvlJc w:val="left"/>
+      <w:pPr>
+        <w:ind w:left="3600" w:hanging="360"/>
+      </w:pPr>
+    </w:lvl>
+    <w:lvl w:ilvl="5" w:tplc="0C09001B" w:tentative="1">
+      <w:start w:val="1"/>
+      <w:numFmt w:val="lowerRoman"/>
+      <w:lvlText w:val="%6."/>
+      <w:lvlJc w:val="right"/>
+      <w:pPr>
+        <w:ind w:left="4320" w:hanging="180"/>
+      </w:pPr>
+    </w:lvl>
+    <w:lvl w:ilvl="6" w:tplc="0C09000F" w:tentative="1">
+      <w:start w:val="1"/>
+      <w:numFmt w:val="decimal"/>
+      <w:lvlText w:val="%7."/>
+      <w:lvlJc w:val="left"/>
+      <w:pPr>
+        <w:ind w:left="5040" w:hanging="360"/>
+      </w:pPr>
+    </w:lvl>
+    <w:lvl w:ilvl="7" w:tplc="0C090019" w:tentative="1">
+      <w:start w:val="1"/>
+      <w:numFmt w:val="lowerLetter"/>
+      <w:lvlText w:val="%8."/>
+      <w:lvlJc w:val="left"/>
+      <w:pPr>
+        <w:ind w:left="5760" w:hanging="360"/>
+      </w:pPr>
+    </w:lvl>
+    <w:lvl w:ilvl="8" w:tplc="0C09001B" w:tentative="1">
+      <w:start w:val="1"/>
+      <w:numFmt w:val="lowerRoman"/>
+      <w:lvlText w:val="%9."/>
+      <w:lvlJc w:val="right"/>
+      <w:pPr>
+        <w:ind w:left="6480" w:hanging="180"/>
+      </w:pPr>
+    </w:lvl>
+  </w:abstractNum>
+  <w:abstractNum w:abstractNumId="1" w15:restartNumberingAfterBreak="0">
+    <w:nsid w:val="6A161F7F"/>
+    <w:multiLevelType w:val="hybridMultilevel"/>
+    <w:tmpl w:val="16C6FDFE"/>
+    <w:lvl w:ilvl="0" w:tplc="0C09000F">
+      <w:start w:val="1"/>
+      <w:numFmt w:val="decimal"/>
+      <w:lvlText w:val="%1."/>
+      <w:lvlJc w:val="left"/>
+      <w:pPr>
+        <w:ind w:left="720" w:hanging="360"/>
+      </w:pPr>
+      <w:rPr>
+        <w:rFonts w:hint="default"/>
+      </w:rPr>
+    </w:lvl>
+    <w:lvl w:ilvl="1" w:tplc="0C090019" w:tentative="1">
+      <w:start w:val="1"/>
+      <w:numFmt w:val="lowerLetter"/>
+      <w:lvlText w:val="%2."/>
+      <w:lvlJc w:val="left"/>
+      <w:pPr>
+        <w:ind w:left="1440" w:hanging="360"/>
+      </w:pPr>
+    </w:lvl>
+    <w:lvl w:ilvl="2" w:tplc="0C09001B" w:tentative="1">
+      <w:start w:val="1"/>
+      <w:numFmt w:val="lowerRoman"/>
+      <w:lvlText w:val="%3."/>
+      <w:lvlJc w:val="right"/>
+      <w:pPr>
+        <w:ind w:left="2160" w:hanging="180"/>
+      </w:pPr>
+    </w:lvl>
+    <w:lvl w:ilvl="3" w:tplc="0C09000F" w:tentative="1">
+      <w:start w:val="1"/>
+      <w:numFmt w:val="decimal"/>
+      <w:lvlText w:val="%4."/>
+      <w:lvlJc w:val="left"/>
+      <w:pPr>
+        <w:ind w:left="2880" w:hanging="360"/>
+      </w:pPr>
+    </w:lvl>
+    <w:lvl w:ilvl="4" w:tplc="0C090019" w:tentative="1">
+      <w:start w:val="1"/>
+      <w:numFmt w:val="lowerLetter"/>
+      <w:lvlText w:val="%5."/>
+      <w:lvlJc w:val="left"/>
+      <w:pPr>
+        <w:ind w:left="3600" w:hanging="360"/>
+      </w:pPr>
+    </w:lvl>
+    <w:lvl w:ilvl="5" w:tplc="0C09001B" w:tentative="1">
+      <w:start w:val="1"/>
+      <w:numFmt w:val="lowerRoman"/>
+      <w:lvlText w:val="%6."/>
+      <w:lvlJc w:val="right"/>
+      <w:pPr>
+        <w:ind w:left="4320" w:hanging="180"/>
+      </w:pPr>
+    </w:lvl>
+    <w:lvl w:ilvl="6" w:tplc="0C09000F" w:tentative="1">
+      <w:start w:val="1"/>
+      <w:numFmt w:val="decimal"/>
+      <w:lvlText w:val="%7."/>
+      <w:lvlJc w:val="left"/>
+      <w:pPr>
+        <w:ind w:left="5040" w:hanging="360"/>
+      </w:pPr>
+    </w:lvl>
+    <w:lvl w:ilvl="7" w:tplc="0C090019" w:tentative="1">
+      <w:start w:val="1"/>
+      <w:numFmt w:val="lowerLetter"/>
+      <w:lvlText w:val="%8."/>
+      <w:lvlJc w:val="left"/>
+      <w:pPr>
+        <w:ind w:left="5760" w:hanging="360"/>
+      </w:pPr>
+    </w:lvl>
+    <w:lvl w:ilvl="8" w:tplc="0C09001B" w:tentative="1">
+      <w:start w:val="1"/>
+      <w:numFmt w:val="lowerRoman"/>
+      <w:lvlText w:val="%9."/>
+      <w:lvlJc w:val="right"/>
+      <w:pPr>
+        <w:ind w:left="6480" w:hanging="180"/>
+      </w:pPr>
+    </w:lvl>
+  </w:abstractNum>
+  <w:num w:numId="1">
+    <w:abstractNumId w:val="1"/>
+  </w:num>
+  <w:num w:numId="2">
+    <w:abstractNumId w:val="0"/>
+  </w:num>
+</w:numbering>
 </file>
 
 <file path=word/styles.xml><?xml version="1.0" encoding="utf-8"?>
@@ -3349,6 +5006,126 @@
       <w:spacing w:after="100"/>
     </w:pPr>
   </w:style>
+  <w:style w:type="paragraph" w:styleId="Header">
+    <w:name w:val="header"/>
+    <w:basedOn w:val="Normal"/>
+    <w:link w:val="HeaderChar"/>
+    <w:uiPriority w:val="99"/>
+    <w:unhideWhenUsed/>
+    <w:rsid w:val="00554FB1"/>
+    <w:pPr>
+      <w:tabs>
+        <w:tab w:val="center" w:pos="4513"/>
+        <w:tab w:val="right" w:pos="9026"/>
+      </w:tabs>
+      <w:spacing w:after="0" w:line="240" w:lineRule="auto"/>
+    </w:pPr>
+  </w:style>
+  <w:style w:type="character" w:customStyle="1" w:styleId="HeaderChar">
+    <w:name w:val="Header Char"/>
+    <w:basedOn w:val="DefaultParagraphFont"/>
+    <w:link w:val="Header"/>
+    <w:uiPriority w:val="99"/>
+    <w:rsid w:val="00554FB1"/>
+  </w:style>
+  <w:style w:type="paragraph" w:styleId="Footer">
+    <w:name w:val="footer"/>
+    <w:basedOn w:val="Normal"/>
+    <w:link w:val="FooterChar"/>
+    <w:uiPriority w:val="99"/>
+    <w:unhideWhenUsed/>
+    <w:rsid w:val="00554FB1"/>
+    <w:pPr>
+      <w:tabs>
+        <w:tab w:val="center" w:pos="4513"/>
+        <w:tab w:val="right" w:pos="9026"/>
+      </w:tabs>
+      <w:spacing w:after="0" w:line="240" w:lineRule="auto"/>
+    </w:pPr>
+  </w:style>
+  <w:style w:type="character" w:customStyle="1" w:styleId="FooterChar">
+    <w:name w:val="Footer Char"/>
+    <w:basedOn w:val="DefaultParagraphFont"/>
+    <w:link w:val="Footer"/>
+    <w:uiPriority w:val="99"/>
+    <w:rsid w:val="00554FB1"/>
+  </w:style>
+  <w:style w:type="paragraph" w:styleId="ListParagraph">
+    <w:name w:val="List Paragraph"/>
+    <w:basedOn w:val="Normal"/>
+    <w:uiPriority w:val="34"/>
+    <w:qFormat/>
+    <w:rsid w:val="00A45D88"/>
+    <w:pPr>
+      <w:ind w:left="720"/>
+      <w:contextualSpacing/>
+    </w:pPr>
+  </w:style>
+  <w:style w:type="table" w:styleId="TableGrid">
+    <w:name w:val="Table Grid"/>
+    <w:basedOn w:val="TableNormal"/>
+    <w:uiPriority w:val="39"/>
+    <w:rsid w:val="00D436F3"/>
+    <w:pPr>
+      <w:spacing w:after="0" w:line="240" w:lineRule="auto"/>
+    </w:pPr>
+    <w:tblPr>
+      <w:tblBorders>
+        <w:top w:val="single" w:sz="4" w:space="0" w:color="auto"/>
+        <w:left w:val="single" w:sz="4" w:space="0" w:color="auto"/>
+        <w:bottom w:val="single" w:sz="4" w:space="0" w:color="auto"/>
+        <w:right w:val="single" w:sz="4" w:space="0" w:color="auto"/>
+        <w:insideH w:val="single" w:sz="4" w:space="0" w:color="auto"/>
+        <w:insideV w:val="single" w:sz="4" w:space="0" w:color="auto"/>
+      </w:tblBorders>
+    </w:tblPr>
+  </w:style>
+  <w:style w:type="character" w:styleId="UnresolvedMention">
+    <w:name w:val="Unresolved Mention"/>
+    <w:basedOn w:val="DefaultParagraphFont"/>
+    <w:uiPriority w:val="99"/>
+    <w:semiHidden/>
+    <w:unhideWhenUsed/>
+    <w:rsid w:val="00CF694C"/>
+    <w:rPr>
+      <w:color w:val="605E5C"/>
+      <w:shd w:val="clear" w:color="auto" w:fill="E1DFDD"/>
+    </w:rPr>
+  </w:style>
+  <w:style w:type="paragraph" w:styleId="Title">
+    <w:name w:val="Title"/>
+    <w:basedOn w:val="Normal"/>
+    <w:next w:val="Normal"/>
+    <w:link w:val="TitleChar"/>
+    <w:uiPriority w:val="10"/>
+    <w:qFormat/>
+    <w:rsid w:val="007D38C3"/>
+    <w:pPr>
+      <w:spacing w:after="0" w:line="240" w:lineRule="auto"/>
+      <w:contextualSpacing/>
+    </w:pPr>
+    <w:rPr>
+      <w:rFonts w:asciiTheme="majorHAnsi" w:eastAsiaTheme="majorEastAsia" w:hAnsiTheme="majorHAnsi" w:cstheme="majorBidi"/>
+      <w:spacing w:val="-10"/>
+      <w:kern w:val="28"/>
+      <w:sz w:val="56"/>
+      <w:szCs w:val="56"/>
+    </w:rPr>
+  </w:style>
+  <w:style w:type="character" w:customStyle="1" w:styleId="TitleChar">
+    <w:name w:val="Title Char"/>
+    <w:basedOn w:val="DefaultParagraphFont"/>
+    <w:link w:val="Title"/>
+    <w:uiPriority w:val="10"/>
+    <w:rsid w:val="007D38C3"/>
+    <w:rPr>
+      <w:rFonts w:asciiTheme="majorHAnsi" w:eastAsiaTheme="majorEastAsia" w:hAnsiTheme="majorHAnsi" w:cstheme="majorBidi"/>
+      <w:spacing w:val="-10"/>
+      <w:kern w:val="28"/>
+      <w:sz w:val="56"/>
+      <w:szCs w:val="56"/>
+    </w:rPr>
+  </w:style>
 </w:styles>
 </file>
 
@@ -3652,7 +5429,7 @@
 </file>
 
 <file path=customXml/itemProps1.xml><?xml version="1.0" encoding="utf-8"?>
-<ds:datastoreItem xmlns:ds="http://schemas.openxmlformats.org/officeDocument/2006/customXml" ds:itemID="{6EF3914D-7604-4363-A955-A67CBACDB934}">
+<ds:datastoreItem xmlns:ds="http://schemas.openxmlformats.org/officeDocument/2006/customXml" ds:itemID="{930B710F-C155-4AE9-A0E9-2C1776EE92F9}">
   <ds:schemaRefs>
     <ds:schemaRef ds:uri="http://schemas.openxmlformats.org/officeDocument/2006/bibliography"/>
   </ds:schemaRefs>

</xml_diff>